<commit_message>
minor changes to a couple of sections.
</commit_message>
<xml_diff>
--- a/documents/Report.docx
+++ b/documents/Report.docx
@@ -20,21 +20,8 @@
     </w:p>
     <w:p>
       <w:r>
-        <w:t xml:space="preserve"> </w:t>
-      </w:r>
-      <w:proofErr w:type="spellStart"/>
-      <w:r>
-        <w:t>Tachchai</w:t>
-      </w:r>
-      <w:proofErr w:type="spellEnd"/>
-      <w:r>
-        <w:t xml:space="preserve"> </w:t>
-      </w:r>
-      <w:proofErr w:type="spellStart"/>
-      <w:r>
-        <w:t>Buraparatana</w:t>
-      </w:r>
-      <w:proofErr w:type="spellEnd"/>
+        <w:t xml:space="preserve"> Tachchai Buraparatana</w:t>
+      </w:r>
     </w:p>
     <w:p>
       <w:r>
@@ -48,21 +35,8 @@
     </w:p>
     <w:p>
       <w:r>
-        <w:t xml:space="preserve"> </w:t>
-      </w:r>
-      <w:proofErr w:type="spellStart"/>
-      <w:r>
-        <w:t>Hoa</w:t>
-      </w:r>
-      <w:proofErr w:type="spellEnd"/>
-      <w:r>
-        <w:t xml:space="preserve"> </w:t>
-      </w:r>
-      <w:proofErr w:type="spellStart"/>
-      <w:r>
-        <w:t>Quach</w:t>
-      </w:r>
-      <w:proofErr w:type="spellEnd"/>
+        <w:t xml:space="preserve"> Hoa Quach</w:t>
+      </w:r>
     </w:p>
     <w:p>
       <w:r>
@@ -103,11 +77,9 @@
         </w:rPr>
         <w:t xml:space="preserve">2 Cache for a 32-bit processor and </w:t>
       </w:r>
-      <w:proofErr w:type="gramStart"/>
       <w:r>
         <w:t>implement</w:t>
       </w:r>
-      <w:proofErr w:type="gramEnd"/>
       <w:r>
         <w:rPr>
           <w:rFonts w:hint="eastAsia"/>
@@ -124,65 +96,43 @@
         <w:rPr>
           <w:rFonts w:hint="eastAsia"/>
         </w:rPr>
-        <w:t xml:space="preserve"> using </w:t>
-      </w:r>
-      <w:proofErr w:type="spellStart"/>
+        <w:t xml:space="preserve"> using verilog HDL</w:t>
+      </w:r>
       <w:r>
         <w:rPr>
           <w:rFonts w:hint="eastAsia"/>
         </w:rPr>
-        <w:t>verilog</w:t>
-      </w:r>
-      <w:proofErr w:type="spellEnd"/>
+        <w:t>.</w:t>
+      </w:r>
       <w:r>
         <w:rPr>
           <w:rFonts w:hint="eastAsia"/>
         </w:rPr>
-        <w:t xml:space="preserve"> HDL</w:t>
-      </w:r>
+        <w:t xml:space="preserve"> </w:t>
+      </w:r>
+    </w:p>
+    <w:p>
+      <w:pPr>
+        <w:pStyle w:val="ListParagraph"/>
+      </w:pPr>
       <w:r>
         <w:rPr>
           <w:rFonts w:hint="eastAsia"/>
         </w:rPr>
-        <w:t>.</w:t>
+        <w:t>Simulate r</w:t>
       </w:r>
       <w:r>
         <w:rPr>
           <w:rFonts w:hint="eastAsia"/>
         </w:rPr>
-        <w:t xml:space="preserve"> </w:t>
-      </w:r>
-    </w:p>
-    <w:p>
-      <w:pPr>
-        <w:pStyle w:val="ListParagraph"/>
-      </w:pPr>
+        <w:t>andom, LRU and Pseudo-LRU</w:t>
+      </w:r>
       <w:r>
         <w:rPr>
           <w:rFonts w:hint="eastAsia"/>
         </w:rPr>
-        <w:t>Simulate r</w:t>
-      </w:r>
-      <w:r>
-        <w:rPr>
-          <w:rFonts w:hint="eastAsia"/>
-        </w:rPr>
-        <w:t>andom, LRU and Pseudo-LRU</w:t>
-      </w:r>
-      <w:r>
-        <w:rPr>
-          <w:rFonts w:hint="eastAsia"/>
-        </w:rPr>
-        <w:t xml:space="preserve"> replacement policies and measure the performance of each </w:t>
-      </w:r>
-      <w:proofErr w:type="gramStart"/>
-      <w:r>
-        <w:rPr>
-          <w:rFonts w:hint="eastAsia"/>
-        </w:rPr>
-        <w:t>policies</w:t>
-      </w:r>
-      <w:proofErr w:type="gramEnd"/>
+        <w:t xml:space="preserve"> replacement policies and measure the performance of each policies</w:t>
+      </w:r>
     </w:p>
     <w:p>
       <w:pPr>
@@ -424,14 +374,12 @@
               <w:pStyle w:val="ListParagraph"/>
               <w:ind w:left="0"/>
             </w:pPr>
-            <w:proofErr w:type="spellStart"/>
             <w:r>
               <w:rPr>
                 <w:rFonts w:hint="eastAsia"/>
               </w:rPr>
               <w:t>Testbench</w:t>
             </w:r>
-            <w:proofErr w:type="spellEnd"/>
           </w:p>
         </w:tc>
         <w:tc>
@@ -733,10 +681,10 @@
             <v:path o:extrusionok="f" gradientshapeok="t" o:connecttype="rect"/>
             <o:lock v:ext="edit" aspectratio="t"/>
           </v:shapetype>
-          <v:shape id="_x0000_i1025" type="#_x0000_t75" style="width:468pt;height:232.5pt" o:ole="">
+          <v:shape id="_x0000_i1025" type="#_x0000_t75" style="width:467.7pt;height:232.9pt" o:ole="">
             <v:imagedata r:id="rId6" o:title=""/>
           </v:shape>
-          <o:OLEObject Type="Embed" ProgID="Visio.Drawing.11" ShapeID="_x0000_i1025" DrawAspect="Content" ObjectID="_1321550974" r:id="rId7"/>
+          <o:OLEObject Type="Embed" ProgID="Visio.Drawing.11" ShapeID="_x0000_i1025" DrawAspect="Content" ObjectID="_1321733910" r:id="rId7"/>
         </w:object>
       </w:r>
     </w:p>
@@ -868,11 +816,9 @@
               <w:pStyle w:val="ListParagraph"/>
               <w:ind w:left="0"/>
             </w:pPr>
-            <w:proofErr w:type="spellStart"/>
             <w:r>
               <w:t>addr</w:t>
             </w:r>
-            <w:proofErr w:type="spellEnd"/>
             <w:r>
               <w:rPr>
                 <w:rFonts w:hint="eastAsia"/>
@@ -880,15 +826,7 @@
               <w:t>[31:0]</w:t>
             </w:r>
             <w:r>
-              <w:t xml:space="preserve">, </w:t>
-            </w:r>
-            <w:proofErr w:type="spellStart"/>
-            <w:r>
-              <w:t>addrstb</w:t>
-            </w:r>
-            <w:proofErr w:type="spellEnd"/>
-            <w:r>
-              <w:t>, we</w:t>
+              <w:t>, addrstb, we</w:t>
             </w:r>
           </w:p>
         </w:tc>
@@ -1029,29 +967,7 @@
               <w:rPr>
                 <w:rFonts w:hint="eastAsia"/>
               </w:rPr>
-              <w:t xml:space="preserve">This module outputs 32 bit memory address to </w:t>
-            </w:r>
-            <w:proofErr w:type="spellStart"/>
-            <w:proofErr w:type="gramStart"/>
-            <w:r>
-              <w:rPr>
-                <w:rFonts w:hint="eastAsia"/>
-              </w:rPr>
-              <w:t>addr</w:t>
-            </w:r>
-            <w:proofErr w:type="spellEnd"/>
-            <w:r>
-              <w:rPr>
-                <w:rFonts w:hint="eastAsia"/>
-              </w:rPr>
-              <w:t>[</w:t>
-            </w:r>
-            <w:proofErr w:type="gramEnd"/>
-            <w:r>
-              <w:rPr>
-                <w:rFonts w:hint="eastAsia"/>
-              </w:rPr>
-              <w:t>31:0] and assert (we=0) or de-assert (we=1) the active low we signal according to the type of the memory reference. When valid address, we</w:t>
+              <w:t>This module outputs 32 bit memory address to addr[31:0] and assert (we=0) or de-assert (we=1) the active low we signal according to the type of the memory reference. When valid address, we</w:t>
             </w:r>
             <w:r>
               <w:t>, and</w:t>
@@ -1069,21 +985,7 @@
               <w:rPr>
                 <w:rFonts w:hint="eastAsia"/>
               </w:rPr>
-              <w:t xml:space="preserve"> on the bus, it toggles </w:t>
-            </w:r>
-            <w:proofErr w:type="spellStart"/>
-            <w:r>
-              <w:rPr>
-                <w:rFonts w:hint="eastAsia"/>
-              </w:rPr>
-              <w:t>addrstb</w:t>
-            </w:r>
-            <w:proofErr w:type="spellEnd"/>
-            <w:r>
-              <w:rPr>
-                <w:rFonts w:hint="eastAsia"/>
-              </w:rPr>
-              <w:t>, which triggers L2 cache to latch in the address, we and data.</w:t>
+              <w:t xml:space="preserve"> on the bus, it toggles addrstb, which triggers L2 cache to latch in the address, we and data.</w:t>
             </w:r>
           </w:p>
           <w:p>
@@ -1180,7 +1082,6 @@
               <w:pStyle w:val="ListParagraph"/>
               <w:ind w:left="0"/>
             </w:pPr>
-            <w:proofErr w:type="spellStart"/>
             <w:r>
               <w:t>S</w:t>
             </w:r>
@@ -1190,7 +1091,6 @@
               </w:rPr>
               <w:t>tb</w:t>
             </w:r>
-            <w:proofErr w:type="spellEnd"/>
           </w:p>
           <w:p>
             <w:pPr>
@@ -1239,27 +1139,9 @@
               </w:rPr>
               <w:br/>
             </w:r>
-            <w:proofErr w:type="spellStart"/>
-            <w:r>
-              <w:t>we_MEM</w:t>
-            </w:r>
-            <w:proofErr w:type="spellEnd"/>
-            <w:r>
-              <w:t xml:space="preserve">, </w:t>
-            </w:r>
-            <w:proofErr w:type="spellStart"/>
-            <w:r>
-              <w:t>addr_MEM</w:t>
-            </w:r>
-            <w:proofErr w:type="spellEnd"/>
-            <w:r>
-              <w:t xml:space="preserve">, </w:t>
-            </w:r>
-            <w:proofErr w:type="spellStart"/>
-            <w:r>
-              <w:t>addrstb_MEM</w:t>
-            </w:r>
-            <w:proofErr w:type="spellEnd"/>
+            <w:r>
+              <w:t>we_MEM, addr_MEM, addrstb_MEM</w:t>
+            </w:r>
           </w:p>
         </w:tc>
       </w:tr>
@@ -1297,21 +1179,7 @@
               <w:rPr>
                 <w:rFonts w:hint="eastAsia"/>
               </w:rPr>
-              <w:t xml:space="preserve">[31:0], </w:t>
-            </w:r>
-            <w:proofErr w:type="spellStart"/>
-            <w:r>
-              <w:rPr>
-                <w:rFonts w:hint="eastAsia"/>
-              </w:rPr>
-              <w:t>data_MEM</w:t>
-            </w:r>
-            <w:proofErr w:type="spellEnd"/>
-            <w:r>
-              <w:rPr>
-                <w:rFonts w:hint="eastAsia"/>
-              </w:rPr>
-              <w:t>[63:0]</w:t>
+              <w:t>[31:0], data_MEM[63:0]</w:t>
             </w:r>
           </w:p>
         </w:tc>
@@ -1381,6 +1249,24 @@
                 <w:rFonts w:hint="eastAsia"/>
               </w:rPr>
               <w:t xml:space="preserve"> one of the replacement policies.</w:t>
+            </w:r>
+          </w:p>
+          <w:p>
+            <w:pPr>
+              <w:pStyle w:val="ListParagraph"/>
+              <w:ind w:left="0"/>
+            </w:pPr>
+            <w:r>
+              <w:t>If L2 misses, L2  requests data from DRAM (MainMemory)</w:t>
+            </w:r>
+          </w:p>
+          <w:p>
+            <w:pPr>
+              <w:pStyle w:val="ListParagraph"/>
+              <w:ind w:left="0"/>
+            </w:pPr>
+            <w:r>
+              <w:t>Employs write-back.</w:t>
             </w:r>
           </w:p>
           <w:p>
@@ -1447,14 +1333,12 @@
               <w:pStyle w:val="ListParagraph"/>
               <w:ind w:left="0"/>
             </w:pPr>
-            <w:proofErr w:type="spellStart"/>
             <w:r>
               <w:rPr>
                 <w:rFonts w:hint="eastAsia"/>
               </w:rPr>
               <w:t>MainMemory</w:t>
             </w:r>
-            <w:proofErr w:type="spellEnd"/>
           </w:p>
         </w:tc>
       </w:tr>
@@ -1489,35 +1373,7 @@
               <w:rPr>
                 <w:rFonts w:hint="eastAsia"/>
               </w:rPr>
-              <w:t xml:space="preserve">we, </w:t>
-            </w:r>
-            <w:proofErr w:type="spellStart"/>
-            <w:r>
-              <w:rPr>
-                <w:rFonts w:hint="eastAsia"/>
-              </w:rPr>
-              <w:t>addrstb</w:t>
-            </w:r>
-            <w:proofErr w:type="spellEnd"/>
-            <w:r>
-              <w:rPr>
-                <w:rFonts w:hint="eastAsia"/>
-              </w:rPr>
-              <w:t xml:space="preserve">, </w:t>
-            </w:r>
-            <w:proofErr w:type="spellStart"/>
-            <w:r>
-              <w:rPr>
-                <w:rFonts w:hint="eastAsia"/>
-              </w:rPr>
-              <w:t>addr</w:t>
-            </w:r>
-            <w:proofErr w:type="spellEnd"/>
-            <w:r>
-              <w:rPr>
-                <w:rFonts w:hint="eastAsia"/>
-              </w:rPr>
-              <w:t>[31:0]</w:t>
+              <w:t>we, addrstb, addr[31:0]</w:t>
             </w:r>
           </w:p>
         </w:tc>
@@ -1549,12 +1405,8 @@
               <w:pStyle w:val="ListParagraph"/>
               <w:ind w:left="0"/>
             </w:pPr>
-            <w:proofErr w:type="spellStart"/>
-            <w:r>
-              <w:rPr>
-                <w:rFonts w:hint="eastAsia"/>
-              </w:rPr>
-              <w:t>s</w:t>
+            <w:r>
+              <w:t>S</w:t>
             </w:r>
             <w:r>
               <w:rPr>
@@ -1562,7 +1414,6 @@
               </w:rPr>
               <w:t>tb</w:t>
             </w:r>
-            <w:proofErr w:type="spellEnd"/>
           </w:p>
         </w:tc>
       </w:tr>
@@ -1723,119 +1574,13 @@
               <w:rPr>
                 <w:rFonts w:hint="eastAsia"/>
               </w:rPr>
-              <w:t xml:space="preserve">When </w:t>
-            </w:r>
-            <w:proofErr w:type="spellStart"/>
-            <w:r>
-              <w:rPr>
-                <w:rFonts w:hint="eastAsia"/>
-              </w:rPr>
-              <w:t>addrstb</w:t>
-            </w:r>
-            <w:proofErr w:type="spellEnd"/>
-            <w:r>
-              <w:rPr>
-                <w:rFonts w:hint="eastAsia"/>
-              </w:rPr>
-              <w:t xml:space="preserve"> is toggled, this module latches the address and we values from </w:t>
-            </w:r>
-            <w:proofErr w:type="spellStart"/>
-            <w:proofErr w:type="gramStart"/>
-            <w:r>
-              <w:rPr>
-                <w:rFonts w:hint="eastAsia"/>
-              </w:rPr>
-              <w:t>addr</w:t>
-            </w:r>
-            <w:proofErr w:type="spellEnd"/>
-            <w:r>
-              <w:rPr>
-                <w:rFonts w:hint="eastAsia"/>
-              </w:rPr>
-              <w:t>[</w:t>
-            </w:r>
-            <w:proofErr w:type="gramEnd"/>
-            <w:r>
-              <w:rPr>
-                <w:rFonts w:hint="eastAsia"/>
-              </w:rPr>
-              <w:t xml:space="preserve">31:0] and we. </w:t>
-            </w:r>
-            <w:r>
-              <w:rPr>
-                <w:rFonts w:hint="eastAsia"/>
-              </w:rPr>
-              <w:t xml:space="preserve"> L2 stalls until </w:t>
-            </w:r>
-            <w:proofErr w:type="spellStart"/>
-            <w:r>
-              <w:rPr>
-                <w:rFonts w:hint="eastAsia"/>
-              </w:rPr>
-              <w:t>stb</w:t>
-            </w:r>
-            <w:proofErr w:type="spellEnd"/>
-            <w:r>
-              <w:rPr>
-                <w:rFonts w:hint="eastAsia"/>
-              </w:rPr>
-              <w:t xml:space="preserve"> is toggled. </w:t>
-            </w:r>
-            <w:proofErr w:type="spellStart"/>
-            <w:r>
-              <w:rPr>
-                <w:rFonts w:hint="eastAsia"/>
-              </w:rPr>
-              <w:t>MainMemory</w:t>
-            </w:r>
-            <w:proofErr w:type="spellEnd"/>
-            <w:r>
-              <w:rPr>
-                <w:rFonts w:hint="eastAsia"/>
-              </w:rPr>
-              <w:t xml:space="preserve"> toggles </w:t>
-            </w:r>
-            <w:proofErr w:type="spellStart"/>
-            <w:r>
-              <w:rPr>
-                <w:rFonts w:hint="eastAsia"/>
-              </w:rPr>
-              <w:t>stb</w:t>
-            </w:r>
-            <w:proofErr w:type="spellEnd"/>
-            <w:r>
-              <w:rPr>
-                <w:rFonts w:hint="eastAsia"/>
-              </w:rPr>
-              <w:t xml:space="preserve"> as it bursts out each chunk of data to </w:t>
-            </w:r>
-            <w:proofErr w:type="gramStart"/>
-            <w:r>
-              <w:rPr>
-                <w:rFonts w:hint="eastAsia"/>
-              </w:rPr>
-              <w:t>data[</w:t>
-            </w:r>
-            <w:proofErr w:type="gramEnd"/>
-            <w:r>
-              <w:rPr>
-                <w:rFonts w:hint="eastAsia"/>
-              </w:rPr>
-              <w:t xml:space="preserve">63:0] bus or toggles </w:t>
-            </w:r>
-            <w:proofErr w:type="spellStart"/>
-            <w:r>
-              <w:rPr>
-                <w:rFonts w:hint="eastAsia"/>
-              </w:rPr>
-              <w:t>stb</w:t>
-            </w:r>
-            <w:proofErr w:type="spellEnd"/>
-            <w:r>
-              <w:rPr>
-                <w:rFonts w:hint="eastAsia"/>
-              </w:rPr>
-              <w:t xml:space="preserve"> when </w:t>
+              <w:t xml:space="preserve">When addrstb is toggled, this module latches the address and we values from addr[31:0] and we. </w:t>
+            </w:r>
+            <w:r>
+              <w:rPr>
+                <w:rFonts w:hint="eastAsia"/>
+              </w:rPr>
+              <w:t xml:space="preserve"> L2 stalls until stb is toggled. MainMemory toggles stb as it bursts out each chunk of data to data[63:0] bus or toggles stb when </w:t>
             </w:r>
             <w:r>
               <w:t>process</w:t>
@@ -2005,16 +1750,8 @@
               <w:rPr>
                 <w:rFonts w:hint="eastAsia"/>
               </w:rPr>
-              <w:t xml:space="preserve">Instantiate L1Cache, L2Cache, and </w:t>
-            </w:r>
-            <w:proofErr w:type="spellStart"/>
-            <w:r>
-              <w:rPr>
-                <w:rFonts w:hint="eastAsia"/>
-              </w:rPr>
-              <w:t>MainMemory</w:t>
-            </w:r>
-            <w:proofErr w:type="spellEnd"/>
+              <w:t>Instantiate L1Cache, L2Cache, and MainMemory</w:t>
+            </w:r>
             <w:r>
               <w:rPr>
                 <w:rFonts w:hint="eastAsia"/>
@@ -2050,7 +1787,14 @@
               <w:rPr>
                 <w:rFonts w:hint="eastAsia"/>
               </w:rPr>
-              <w:t>Interface mechanism with L2Cache</w:t>
+              <w:t xml:space="preserve">Interface mechanism </w:t>
+            </w:r>
+            <w:r>
+              <w:rPr>
+                <w:rFonts w:hint="eastAsia"/>
+              </w:rPr>
+              <w:lastRenderedPageBreak/>
+              <w:t>with L2Cache</w:t>
             </w:r>
           </w:p>
         </w:tc>
@@ -2064,6 +1808,7 @@
               <w:ind w:left="0"/>
             </w:pPr>
             <w:r>
+              <w:lastRenderedPageBreak/>
               <w:t>A</w:t>
             </w:r>
             <w:r>
@@ -2082,6 +1827,7 @@
               <w:rPr>
                 <w:rFonts w:hint="eastAsia"/>
               </w:rPr>
+              <w:lastRenderedPageBreak/>
               <w:t xml:space="preserve">Assign </w:t>
             </w:r>
             <w:r>
@@ -2097,21 +1843,7 @@
               <w:rPr>
                 <w:rFonts w:hint="eastAsia"/>
               </w:rPr>
-              <w:t xml:space="preserve"> of replacement policy to </w:t>
-            </w:r>
-            <w:proofErr w:type="gramStart"/>
-            <w:r>
-              <w:rPr>
-                <w:rFonts w:hint="eastAsia"/>
-              </w:rPr>
-              <w:t>rep[</w:t>
-            </w:r>
-            <w:proofErr w:type="gramEnd"/>
-            <w:r>
-              <w:rPr>
-                <w:rFonts w:hint="eastAsia"/>
-              </w:rPr>
-              <w:t>1:0] to enable a replacement policy</w:t>
+              <w:t xml:space="preserve"> of replacement policy to rep[1:0] to enable a replacement policy</w:t>
             </w:r>
             <w:r>
               <w:rPr>
@@ -2154,6 +1886,7 @@
         <w:rPr>
           <w:rFonts w:hint="eastAsia"/>
           <w:noProof/>
+          <w:lang w:eastAsia="en-US"/>
         </w:rPr>
         <w:drawing>
           <wp:inline distT="0" distB="0" distL="0" distR="0">
@@ -2221,21 +1954,16 @@
         <w:rPr>
           <w:rFonts w:hint="eastAsia"/>
         </w:rPr>
-        <w:t xml:space="preserve">Cache line size is 64 bytes because the </w:t>
-      </w:r>
-      <w:proofErr w:type="gramStart"/>
+        <w:t xml:space="preserve">Cache line size is 64 bytes because the graph above from class lecture slides show that the cache line size of 64 byte gives the best performance and current processors use cache </w:t>
+      </w:r>
+      <w:r>
+        <w:t xml:space="preserve">line </w:t>
+      </w:r>
       <w:r>
         <w:rPr>
           <w:rFonts w:hint="eastAsia"/>
         </w:rPr>
-        <w:t>graph above from class lecture slides show</w:t>
-      </w:r>
-      <w:proofErr w:type="gramEnd"/>
-      <w:r>
-        <w:rPr>
-          <w:rFonts w:hint="eastAsia"/>
-        </w:rPr>
-        <w:t xml:space="preserve"> that the cache line size of 64 byte gives the best performance and current processors use cache size of 32 </w:t>
+        <w:t xml:space="preserve">size of 32 </w:t>
       </w:r>
       <w:r>
         <w:t>–</w:t>
@@ -2296,30 +2024,78 @@
           <w:ilvl w:val="1"/>
           <w:numId w:val="1"/>
         </w:numPr>
+      </w:pPr>
+      <w:r>
         <w:rPr>
           <w:rFonts w:hint="eastAsia"/>
         </w:rPr>
-      </w:pPr>
+        <w:t>The number of lines is 64 to ensure number of replacement</w:t>
+      </w:r>
       <w:r>
         <w:rPr>
           <w:rFonts w:hint="eastAsia"/>
         </w:rPr>
-        <w:t>The number of lines is 64 to ensure number of replacement</w:t>
+        <w:t xml:space="preserve"> </w:t>
+      </w:r>
+      <w:r>
+        <w:t>reasonably</w:t>
       </w:r>
       <w:r>
         <w:rPr>
           <w:rFonts w:hint="eastAsia"/>
         </w:rPr>
+        <w:t xml:space="preserve"> high</w:t>
+      </w:r>
+      <w:r>
+        <w:rPr>
+          <w:rFonts w:hint="eastAsia"/>
+        </w:rPr>
+        <w:t>.</w:t>
+      </w:r>
+      <w:r>
+        <w:rPr>
+          <w:rFonts w:hint="eastAsia"/>
+        </w:rPr>
+        <w:t xml:space="preserve"> When the number of li</w:t>
+      </w:r>
+      <w:r>
+        <w:rPr>
+          <w:rFonts w:hint="eastAsia"/>
+        </w:rPr>
+        <w:t>n</w:t>
+      </w:r>
+      <w:r>
+        <w:t>e</w:t>
+      </w:r>
+      <w:r>
+        <w:rPr>
+          <w:rFonts w:hint="eastAsia"/>
+        </w:rPr>
+        <w:t>s are high</w:t>
+      </w:r>
+      <w:r>
+        <w:t>, replacement</w:t>
+      </w:r>
+      <w:r>
+        <w:rPr>
+          <w:rFonts w:hint="eastAsia"/>
+        </w:rPr>
+        <w:t xml:space="preserve"> does not happen often enough to</w:t>
+      </w:r>
+      <w:r>
+        <w:rPr>
+          <w:rFonts w:hint="eastAsia"/>
+        </w:rPr>
         <w:t xml:space="preserve"> </w:t>
       </w:r>
       <w:r>
-        <w:t>reasonably</w:t>
+        <w:t>yield</w:t>
       </w:r>
       <w:r>
         <w:rPr>
           <w:rFonts w:hint="eastAsia"/>
         </w:rPr>
-        <w:t xml:space="preserve"> high</w:t>
+        <w:t xml:space="preserve"> data to compare</w:t>
       </w:r>
       <w:r>
         <w:rPr>
@@ -2328,57 +2104,25 @@
         <w:t>.</w:t>
       </w:r>
       <w:r>
+        <w:t xml:space="preserve"> However, because of the </w:t>
+      </w:r>
+      <w:r>
         <w:rPr>
           <w:rFonts w:hint="eastAsia"/>
         </w:rPr>
-        <w:t xml:space="preserve"> When the </w:t>
-      </w:r>
-      <w:proofErr w:type="gramStart"/>
+        <w:t>number</w:t>
+      </w:r>
+      <w:r>
+        <w:t xml:space="preserve"> of lines</w:t>
+      </w:r>
       <w:r>
         <w:rPr>
           <w:rFonts w:hint="eastAsia"/>
         </w:rPr>
-        <w:t>number of liens are</w:t>
-      </w:r>
-      <w:proofErr w:type="gramEnd"/>
-      <w:r>
-        <w:rPr>
-          <w:rFonts w:hint="eastAsia"/>
-        </w:rPr>
-        <w:t xml:space="preserve"> high</w:t>
-      </w:r>
-      <w:r>
-        <w:t>, replacement</w:t>
-      </w:r>
-      <w:r>
-        <w:rPr>
-          <w:rFonts w:hint="eastAsia"/>
-        </w:rPr>
-        <w:t xml:space="preserve"> does not happen often enough to</w:t>
-      </w:r>
-      <w:r>
-        <w:rPr>
-          <w:rFonts w:hint="eastAsia"/>
-        </w:rPr>
-        <w:t xml:space="preserve"> </w:t>
-      </w:r>
-      <w:r>
-        <w:t>yield</w:t>
-      </w:r>
-      <w:r>
-        <w:rPr>
-          <w:rFonts w:hint="eastAsia"/>
-        </w:rPr>
-        <w:t xml:space="preserve"> data to compare</w:t>
-      </w:r>
-      <w:r>
-        <w:rPr>
-          <w:rFonts w:hint="eastAsia"/>
-        </w:rPr>
-        <w:t xml:space="preserve">. When the numbers are too small, cache miss rate goes too </w:t>
-      </w:r>
-      <w:r>
-        <w:t>high</w:t>
+        <w:t xml:space="preserve"> are too small, cache miss rate </w:t>
+      </w:r>
+      <w:r>
+        <w:t>is very high (provides opportunity to test replacement policies)</w:t>
       </w:r>
       <w:r>
         <w:rPr>
@@ -2423,10 +2167,10 @@
       </w:pPr>
       <w:r>
         <w:object w:dxaOrig="5195" w:dyaOrig="15175">
-          <v:shape id="_x0000_i1026" type="#_x0000_t75" style="width:211.5pt;height:615.75pt" o:ole="">
+          <v:shape id="_x0000_i1026" type="#_x0000_t75" style="width:211.6pt;height:616.05pt" o:ole="">
             <v:imagedata r:id="rId9" o:title=""/>
           </v:shape>
-          <o:OLEObject Type="Embed" ProgID="Visio.Drawing.11" ShapeID="_x0000_i1026" DrawAspect="Content" ObjectID="_1321550975" r:id="rId10"/>
+          <o:OLEObject Type="Embed" ProgID="Visio.Drawing.11" ShapeID="_x0000_i1026" DrawAspect="Content" ObjectID="_1321733911" r:id="rId10"/>
         </w:object>
       </w:r>
     </w:p>
@@ -2500,21 +2244,7 @@
         <w:rPr>
           <w:rFonts w:hint="eastAsia"/>
         </w:rPr>
-        <w:t xml:space="preserve">nitiate </w:t>
-      </w:r>
-      <w:proofErr w:type="spellStart"/>
-      <w:r>
-        <w:rPr>
-          <w:rFonts w:hint="eastAsia"/>
-        </w:rPr>
-        <w:t>cache_data</w:t>
-      </w:r>
-      <w:proofErr w:type="spellEnd"/>
-      <w:r>
-        <w:rPr>
-          <w:rFonts w:hint="eastAsia"/>
-        </w:rPr>
-        <w:t xml:space="preserve"> so that the </w:t>
+        <w:t xml:space="preserve">nitiate cache_data so that the </w:t>
       </w:r>
       <w:r>
         <w:rPr>
@@ -3986,16 +3716,8 @@
         <w:rPr>
           <w:rFonts w:ascii="Courier New" w:hAnsi="Courier New" w:cs="Courier New"/>
         </w:rPr>
-        <w:t>SIM: command</w:t>
-      </w:r>
-      <w:proofErr w:type="gramStart"/>
-      <w:r>
-        <w:rPr>
-          <w:rFonts w:ascii="Courier New" w:hAnsi="Courier New" w:cs="Courier New"/>
-        </w:rPr>
-        <w:t>:2</w:t>
-      </w:r>
-      <w:proofErr w:type="gramEnd"/>
+        <w:t>SIM: command:2</w:t>
+      </w:r>
       <w:r>
         <w:rPr>
           <w:rFonts w:ascii="Courier New" w:hAnsi="Courier New" w:cs="Courier New"/>
@@ -4078,30 +3800,8 @@
         <w:rPr>
           <w:rFonts w:ascii="Courier New" w:hAnsi="Courier New" w:cs="Courier New"/>
         </w:rPr>
-        <w:t xml:space="preserve">SIM: </w:t>
-      </w:r>
-      <w:proofErr w:type="gramStart"/>
-      <w:r>
-        <w:rPr>
-          <w:rFonts w:ascii="Courier New" w:hAnsi="Courier New" w:cs="Courier New"/>
-        </w:rPr>
-        <w:t>Task :</w:t>
-      </w:r>
-      <w:proofErr w:type="gramEnd"/>
-      <w:r>
-        <w:rPr>
-          <w:rFonts w:ascii="Courier New" w:hAnsi="Courier New" w:cs="Courier New"/>
-        </w:rPr>
-        <w:t xml:space="preserve"> </w:t>
-      </w:r>
-      <w:proofErr w:type="spellStart"/>
-      <w:r>
-        <w:rPr>
-          <w:rFonts w:ascii="Courier New" w:hAnsi="Courier New" w:cs="Courier New"/>
-        </w:rPr>
-        <w:t>Cache_Line_Fill</w:t>
-      </w:r>
-      <w:proofErr w:type="spellEnd"/>
+        <w:t>SIM: Task : Cache_Line_Fill</w:t>
+      </w:r>
     </w:p>
     <w:p>
       <w:pPr>
@@ -4536,33 +4236,19 @@
         <w:rPr>
           <w:rFonts w:hint="eastAsia"/>
         </w:rPr>
-        <w:t xml:space="preserve">FFFC0008, </w:t>
-      </w:r>
-      <w:proofErr w:type="gramStart"/>
+        <w:t xml:space="preserve">FFFC0008, FFFC000C </w:t>
+      </w:r>
       <w:r>
         <w:rPr>
           <w:rFonts w:hint="eastAsia"/>
         </w:rPr>
-        <w:t xml:space="preserve">FFFC000C </w:t>
+        <w:t xml:space="preserve"> </w:t>
       </w:r>
       <w:r>
         <w:rPr>
           <w:rFonts w:hint="eastAsia"/>
         </w:rPr>
-        <w:t xml:space="preserve"> </w:t>
-      </w:r>
-      <w:r>
-        <w:rPr>
-          <w:rFonts w:hint="eastAsia"/>
-        </w:rPr>
-        <w:t>(</w:t>
-      </w:r>
-      <w:proofErr w:type="gramEnd"/>
-      <w:r>
-        <w:rPr>
-          <w:rFonts w:hint="eastAsia"/>
-        </w:rPr>
-        <w:t xml:space="preserve">Tag = 16383, Index =1, Word = 1~3) and see if each addresses that match the tag and index gives </w:t>
+        <w:t xml:space="preserve">(Tag = 16383, Index =1, Word = 1~3) and see if each addresses that match the tag and index gives </w:t>
       </w:r>
       <w:r>
         <w:rPr>
@@ -4622,16 +4308,8 @@
         <w:rPr>
           <w:rFonts w:ascii="Courier New" w:hAnsi="Courier New" w:cs="Courier New"/>
         </w:rPr>
-        <w:t>command</w:t>
-      </w:r>
-      <w:proofErr w:type="gramStart"/>
-      <w:r>
-        <w:rPr>
-          <w:rFonts w:ascii="Courier New" w:hAnsi="Courier New" w:cs="Courier New"/>
-        </w:rPr>
-        <w:t>:2</w:t>
-      </w:r>
-      <w:proofErr w:type="gramEnd"/>
+        <w:t>command:2</w:t>
+      </w:r>
       <w:r>
         <w:rPr>
           <w:rFonts w:ascii="Courier New" w:hAnsi="Courier New" w:cs="Courier New"/>
@@ -4772,16 +4450,8 @@
         <w:rPr>
           <w:rFonts w:ascii="Courier New" w:hAnsi="Courier New" w:cs="Courier New"/>
         </w:rPr>
-        <w:t>SIM: command</w:t>
-      </w:r>
-      <w:proofErr w:type="gramStart"/>
-      <w:r>
-        <w:rPr>
-          <w:rFonts w:ascii="Courier New" w:hAnsi="Courier New" w:cs="Courier New"/>
-        </w:rPr>
-        <w:t>:2</w:t>
-      </w:r>
-      <w:proofErr w:type="gramEnd"/>
+        <w:t>SIM: command:2</w:t>
+      </w:r>
       <w:r>
         <w:rPr>
           <w:rFonts w:ascii="Courier New" w:hAnsi="Courier New" w:cs="Courier New"/>
@@ -4921,16 +4591,8 @@
         <w:rPr>
           <w:rFonts w:ascii="Courier New" w:hAnsi="Courier New" w:cs="Courier New"/>
         </w:rPr>
-        <w:t>SIM: command</w:t>
-      </w:r>
-      <w:proofErr w:type="gramStart"/>
-      <w:r>
-        <w:rPr>
-          <w:rFonts w:ascii="Courier New" w:hAnsi="Courier New" w:cs="Courier New"/>
-        </w:rPr>
-        <w:t>:2</w:t>
-      </w:r>
-      <w:proofErr w:type="gramEnd"/>
+        <w:t>SIM: command:2</w:t>
+      </w:r>
       <w:r>
         <w:rPr>
           <w:rFonts w:ascii="Courier New" w:hAnsi="Courier New" w:cs="Courier New"/>
@@ -5909,16 +5571,8 @@
         <w:rPr>
           <w:rFonts w:ascii="Courier New" w:hAnsi="Courier New" w:cs="Courier New"/>
         </w:rPr>
-        <w:t>SIM: command</w:t>
-      </w:r>
-      <w:proofErr w:type="gramStart"/>
-      <w:r>
-        <w:rPr>
-          <w:rFonts w:ascii="Courier New" w:hAnsi="Courier New" w:cs="Courier New"/>
-        </w:rPr>
-        <w:t>:2</w:t>
-      </w:r>
-      <w:proofErr w:type="gramEnd"/>
+        <w:t>SIM: command:2</w:t>
+      </w:r>
       <w:r>
         <w:rPr>
           <w:rFonts w:ascii="Courier New" w:hAnsi="Courier New" w:cs="Courier New"/>
@@ -5999,23 +5653,8 @@
         <w:rPr>
           <w:rFonts w:ascii="Courier New" w:hAnsi="Courier New" w:cs="Courier New"/>
         </w:rPr>
-        <w:t xml:space="preserve">SIM: </w:t>
-      </w:r>
-      <w:proofErr w:type="gramStart"/>
-      <w:r>
-        <w:rPr>
-          <w:rFonts w:ascii="Courier New" w:hAnsi="Courier New" w:cs="Courier New"/>
-        </w:rPr>
-        <w:t>Task :</w:t>
-      </w:r>
-      <w:proofErr w:type="gramEnd"/>
-      <w:r>
-        <w:rPr>
-          <w:rFonts w:ascii="Courier New" w:hAnsi="Courier New" w:cs="Courier New"/>
-        </w:rPr>
-        <w:t xml:space="preserve"> </w:t>
-      </w:r>
-      <w:proofErr w:type="spellStart"/>
+        <w:t xml:space="preserve">SIM: Task : </w:t>
+      </w:r>
       <w:r>
         <w:rPr>
           <w:rFonts w:ascii="Courier New" w:hAnsi="Courier New" w:cs="Courier New"/>
@@ -6023,7 +5662,6 @@
         </w:rPr>
         <w:t>Cache_Line_Fill</w:t>
       </w:r>
-      <w:proofErr w:type="spellEnd"/>
     </w:p>
     <w:p>
       <w:pPr>
@@ -8779,16 +8417,8 @@
         <w:rPr>
           <w:rFonts w:ascii="Courier New" w:hAnsi="Courier New" w:cs="Courier New"/>
         </w:rPr>
-        <w:t>SIM: command</w:t>
-      </w:r>
-      <w:proofErr w:type="gramStart"/>
-      <w:r>
-        <w:rPr>
-          <w:rFonts w:ascii="Courier New" w:hAnsi="Courier New" w:cs="Courier New"/>
-        </w:rPr>
-        <w:t>:2</w:t>
-      </w:r>
-      <w:proofErr w:type="gramEnd"/>
+        <w:t>SIM: command:2</w:t>
+      </w:r>
       <w:r>
         <w:rPr>
           <w:rFonts w:ascii="Courier New" w:hAnsi="Courier New" w:cs="Courier New"/>
@@ -8859,30 +8489,8 @@
         <w:rPr>
           <w:rFonts w:ascii="Courier New" w:hAnsi="Courier New" w:cs="Courier New"/>
         </w:rPr>
-        <w:t xml:space="preserve">SIM: </w:t>
-      </w:r>
-      <w:proofErr w:type="gramStart"/>
-      <w:r>
-        <w:rPr>
-          <w:rFonts w:ascii="Courier New" w:hAnsi="Courier New" w:cs="Courier New"/>
-        </w:rPr>
-        <w:t>Task :</w:t>
-      </w:r>
-      <w:proofErr w:type="gramEnd"/>
-      <w:r>
-        <w:rPr>
-          <w:rFonts w:ascii="Courier New" w:hAnsi="Courier New" w:cs="Courier New"/>
-        </w:rPr>
-        <w:t xml:space="preserve"> </w:t>
-      </w:r>
-      <w:proofErr w:type="spellStart"/>
-      <w:r>
-        <w:rPr>
-          <w:rFonts w:ascii="Courier New" w:hAnsi="Courier New" w:cs="Courier New"/>
-        </w:rPr>
-        <w:t>Cache_Line_Fill</w:t>
-      </w:r>
-      <w:proofErr w:type="spellEnd"/>
+        <w:t>SIM: Task : Cache_Line_Fill</w:t>
+      </w:r>
     </w:p>
     <w:p>
       <w:pPr>
@@ -8911,16 +8519,8 @@
         <w:rPr>
           <w:rFonts w:ascii="Courier New" w:hAnsi="Courier New" w:cs="Courier New"/>
         </w:rPr>
-        <w:t>SIM: Miss</w:t>
-      </w:r>
-      <w:proofErr w:type="gramStart"/>
-      <w:r>
-        <w:rPr>
-          <w:rFonts w:ascii="Courier New" w:hAnsi="Courier New" w:cs="Courier New"/>
-        </w:rPr>
-        <w:t>:2</w:t>
-      </w:r>
-      <w:proofErr w:type="gramEnd"/>
+        <w:t>SIM: Miss:2</w:t>
+      </w:r>
     </w:p>
     <w:p>
       <w:pPr>
@@ -9392,16 +8992,8 @@
         <w:rPr>
           <w:rFonts w:ascii="Courier New" w:hAnsi="Courier New" w:cs="Courier New"/>
         </w:rPr>
-        <w:t>SIM: command</w:t>
-      </w:r>
-      <w:proofErr w:type="gramStart"/>
-      <w:r>
-        <w:rPr>
-          <w:rFonts w:ascii="Courier New" w:hAnsi="Courier New" w:cs="Courier New"/>
-        </w:rPr>
-        <w:t>:2</w:t>
-      </w:r>
-      <w:proofErr w:type="gramEnd"/>
+        <w:t>SIM: command:2</w:t>
+      </w:r>
       <w:r>
         <w:rPr>
           <w:rFonts w:ascii="Courier New" w:hAnsi="Courier New" w:cs="Courier New"/>
@@ -9476,33 +9068,24 @@
           <w:rFonts w:ascii="Courier New" w:hAnsi="Courier New" w:cs="Courier New"/>
           <w:b/>
         </w:rPr>
-        <w:t xml:space="preserve">SIM: Task: </w:t>
-      </w:r>
-      <w:proofErr w:type="spellStart"/>
-      <w:r>
+        <w:t>SIM: Task: Replacement_Way_Lookup_Random</w:t>
+      </w:r>
+    </w:p>
+    <w:p>
+      <w:pPr>
+        <w:pStyle w:val="ListParagraph"/>
+        <w:shd w:val="clear" w:color="auto" w:fill="F2F2F2" w:themeFill="background1" w:themeFillShade="F2"/>
+        <w:ind w:left="2880"/>
         <w:rPr>
           <w:rFonts w:ascii="Courier New" w:hAnsi="Courier New" w:cs="Courier New"/>
           <w:b/>
         </w:rPr>
-        <w:t>Replacement_Way_Lookup_Random</w:t>
-      </w:r>
-      <w:proofErr w:type="spellEnd"/>
-    </w:p>
-    <w:p>
-      <w:pPr>
-        <w:pStyle w:val="ListParagraph"/>
-        <w:shd w:val="clear" w:color="auto" w:fill="F2F2F2" w:themeFill="background1" w:themeFillShade="F2"/>
-        <w:ind w:left="2880"/>
+      </w:pPr>
+      <w:r>
         <w:rPr>
           <w:rFonts w:ascii="Courier New" w:hAnsi="Courier New" w:cs="Courier New"/>
           <w:b/>
         </w:rPr>
-      </w:pPr>
-      <w:r>
-        <w:rPr>
-          <w:rFonts w:ascii="Courier New" w:hAnsi="Courier New" w:cs="Courier New"/>
-          <w:b/>
-        </w:rPr>
         <w:t>SIM: Replace Way: 0</w:t>
       </w:r>
     </w:p>
@@ -9518,30 +9101,8 @@
         <w:rPr>
           <w:rFonts w:ascii="Courier New" w:hAnsi="Courier New" w:cs="Courier New"/>
         </w:rPr>
-        <w:t xml:space="preserve">SIM: </w:t>
-      </w:r>
-      <w:proofErr w:type="gramStart"/>
-      <w:r>
-        <w:rPr>
-          <w:rFonts w:ascii="Courier New" w:hAnsi="Courier New" w:cs="Courier New"/>
-        </w:rPr>
-        <w:t>Task :</w:t>
-      </w:r>
-      <w:proofErr w:type="gramEnd"/>
-      <w:r>
-        <w:rPr>
-          <w:rFonts w:ascii="Courier New" w:hAnsi="Courier New" w:cs="Courier New"/>
-        </w:rPr>
-        <w:t xml:space="preserve"> </w:t>
-      </w:r>
-      <w:proofErr w:type="spellStart"/>
-      <w:r>
-        <w:rPr>
-          <w:rFonts w:ascii="Courier New" w:hAnsi="Courier New" w:cs="Courier New"/>
-        </w:rPr>
-        <w:t>Cache_Line_Fill</w:t>
-      </w:r>
-      <w:proofErr w:type="spellEnd"/>
+        <w:t>SIM: Task : Cache_Line_Fill</w:t>
+      </w:r>
     </w:p>
     <w:p>
       <w:pPr>
@@ -9570,16 +9131,8 @@
         <w:rPr>
           <w:rFonts w:ascii="Courier New" w:hAnsi="Courier New" w:cs="Courier New"/>
         </w:rPr>
-        <w:t>SIM: Miss</w:t>
-      </w:r>
-      <w:proofErr w:type="gramStart"/>
-      <w:r>
-        <w:rPr>
-          <w:rFonts w:ascii="Courier New" w:hAnsi="Courier New" w:cs="Courier New"/>
-        </w:rPr>
-        <w:t>:3</w:t>
-      </w:r>
-      <w:proofErr w:type="gramEnd"/>
+        <w:t>SIM: Miss:3</w:t>
+      </w:r>
     </w:p>
     <w:p>
       <w:pPr>
@@ -10028,39 +9581,23 @@
         <w:rPr>
           <w:rFonts w:ascii="Courier New" w:hAnsi="Courier New" w:cs="Courier New"/>
         </w:rPr>
-        <w:t>SIM: Hit</w:t>
-      </w:r>
-      <w:proofErr w:type="gramStart"/>
-      <w:r>
-        <w:rPr>
-          <w:rFonts w:ascii="Courier New" w:hAnsi="Courier New" w:cs="Courier New"/>
-        </w:rPr>
-        <w:t>:0</w:t>
-      </w:r>
-      <w:proofErr w:type="gramEnd"/>
-    </w:p>
-    <w:p>
-      <w:pPr>
-        <w:pStyle w:val="ListParagraph"/>
-        <w:ind w:left="2880"/>
-        <w:rPr>
-          <w:rFonts w:ascii="Courier New" w:hAnsi="Courier New" w:cs="Courier New"/>
-        </w:rPr>
-      </w:pPr>
-      <w:r>
-        <w:rPr>
-          <w:rFonts w:ascii="Courier New" w:hAnsi="Courier New" w:cs="Courier New"/>
-        </w:rPr>
-        <w:t>SIM: Miss</w:t>
-      </w:r>
-      <w:proofErr w:type="gramStart"/>
-      <w:r>
-        <w:rPr>
-          <w:rFonts w:ascii="Courier New" w:hAnsi="Courier New" w:cs="Courier New"/>
-        </w:rPr>
-        <w:t>:3</w:t>
-      </w:r>
-      <w:proofErr w:type="gramEnd"/>
+        <w:t>SIM: Hit:0</w:t>
+      </w:r>
+    </w:p>
+    <w:p>
+      <w:pPr>
+        <w:pStyle w:val="ListParagraph"/>
+        <w:ind w:left="2880"/>
+        <w:rPr>
+          <w:rFonts w:ascii="Courier New" w:hAnsi="Courier New" w:cs="Courier New"/>
+        </w:rPr>
+      </w:pPr>
+      <w:r>
+        <w:rPr>
+          <w:rFonts w:ascii="Courier New" w:hAnsi="Courier New" w:cs="Courier New"/>
+        </w:rPr>
+        <w:t>SIM: Miss:3</w:t>
+      </w:r>
     </w:p>
     <w:p>
       <w:pPr>
@@ -10181,19 +9718,11 @@
           <w:numId w:val="1"/>
         </w:numPr>
       </w:pPr>
-      <w:proofErr w:type="gramStart"/>
       <w:r>
         <w:rPr>
           <w:rFonts w:hint="eastAsia"/>
         </w:rPr>
-        <w:t>cause</w:t>
-      </w:r>
-      <w:proofErr w:type="gramEnd"/>
-      <w:r>
-        <w:rPr>
-          <w:rFonts w:hint="eastAsia"/>
-        </w:rPr>
-        <w:t xml:space="preserve"> read miss on index 0 and see if way 1 is replaced.</w:t>
+        <w:t>cause read miss on index 0 and see if way 1 is replaced.</w:t>
       </w:r>
     </w:p>
     <w:p>
@@ -14031,13 +13560,8 @@
         <w:ind w:left="2880"/>
       </w:pPr>
       <w:r>
-        <w:t>SIM: command</w:t>
-      </w:r>
-      <w:proofErr w:type="gramStart"/>
-      <w:r>
-        <w:t>:2</w:t>
-      </w:r>
-      <w:proofErr w:type="gramEnd"/>
+        <w:t>SIM: command:2</w:t>
+      </w:r>
       <w:r>
         <w:tab/>
         <w:t>address:fff00000</w:t>
@@ -14070,21 +13594,8 @@
         <w:ind w:left="2880"/>
       </w:pPr>
       <w:r>
-        <w:t xml:space="preserve">SIM: </w:t>
-      </w:r>
-      <w:proofErr w:type="gramStart"/>
-      <w:r>
-        <w:t>Task :</w:t>
-      </w:r>
-      <w:proofErr w:type="gramEnd"/>
-      <w:r>
-        <w:t xml:space="preserve"> </w:t>
-      </w:r>
-      <w:proofErr w:type="spellStart"/>
-      <w:r>
-        <w:t>Cache_Line_Fill</w:t>
-      </w:r>
-      <w:proofErr w:type="spellEnd"/>
+        <w:t>SIM: Task : Cache_Line_Fill</w:t>
+      </w:r>
     </w:p>
     <w:p>
       <w:pPr>
@@ -14540,13 +14051,8 @@
         <w:ind w:left="2880"/>
       </w:pPr>
       <w:r>
-        <w:t>SIM: command</w:t>
-      </w:r>
-      <w:proofErr w:type="gramStart"/>
-      <w:r>
-        <w:t>:2</w:t>
-      </w:r>
-      <w:proofErr w:type="gramEnd"/>
+        <w:t>SIM: command:2</w:t>
+      </w:r>
       <w:r>
         <w:tab/>
         <w:t>address:fffc0000</w:t>
@@ -14603,13 +14109,8 @@
         <w:ind w:left="2880"/>
       </w:pPr>
       <w:r>
-        <w:t>SIM: command</w:t>
-      </w:r>
-      <w:proofErr w:type="gramStart"/>
-      <w:r>
-        <w:t>:2</w:t>
-      </w:r>
-      <w:proofErr w:type="gramEnd"/>
+        <w:t>SIM: command:2</w:t>
+      </w:r>
       <w:r>
         <w:tab/>
         <w:t>address:fff00000</w:t>
@@ -14666,13 +14167,8 @@
         <w:ind w:left="2880"/>
       </w:pPr>
       <w:r>
-        <w:t>SIM: command</w:t>
-      </w:r>
-      <w:proofErr w:type="gramStart"/>
-      <w:r>
-        <w:t>:2</w:t>
-      </w:r>
-      <w:proofErr w:type="gramEnd"/>
+        <w:t>SIM: command:2</w:t>
+      </w:r>
       <w:r>
         <w:tab/>
         <w:t>address:ffec0000</w:t>
@@ -14712,30 +14208,22 @@
         <w:rPr>
           <w:b/>
         </w:rPr>
-        <w:t xml:space="preserve">SIM: Task: </w:t>
-      </w:r>
-      <w:proofErr w:type="spellStart"/>
-      <w:r>
+        <w:t>SIM: Task: Replacement_Way_Lookup_PLRU</w:t>
+      </w:r>
+    </w:p>
+    <w:p>
+      <w:pPr>
+        <w:pStyle w:val="ListParagraph"/>
+        <w:shd w:val="clear" w:color="auto" w:fill="F2F2F2" w:themeFill="background1" w:themeFillShade="F2"/>
+        <w:ind w:left="2880"/>
         <w:rPr>
           <w:b/>
         </w:rPr>
-        <w:t>Replacement_Way_Lookup_PLRU</w:t>
-      </w:r>
-      <w:proofErr w:type="spellEnd"/>
-    </w:p>
-    <w:p>
-      <w:pPr>
-        <w:pStyle w:val="ListParagraph"/>
-        <w:shd w:val="clear" w:color="auto" w:fill="F2F2F2" w:themeFill="background1" w:themeFillShade="F2"/>
-        <w:ind w:left="2880"/>
+      </w:pPr>
+      <w:r>
         <w:rPr>
           <w:b/>
         </w:rPr>
-      </w:pPr>
-      <w:r>
-        <w:rPr>
-          <w:b/>
-        </w:rPr>
         <w:t>SIM: Replace Way: 1</w:t>
       </w:r>
     </w:p>
@@ -14745,21 +14233,8 @@
         <w:ind w:left="2880"/>
       </w:pPr>
       <w:r>
-        <w:t xml:space="preserve">SIM: </w:t>
-      </w:r>
-      <w:proofErr w:type="gramStart"/>
-      <w:r>
-        <w:t>Task :</w:t>
-      </w:r>
-      <w:proofErr w:type="gramEnd"/>
-      <w:r>
-        <w:t xml:space="preserve"> </w:t>
-      </w:r>
-      <w:proofErr w:type="spellStart"/>
-      <w:r>
-        <w:t>Cache_Line_Fill</w:t>
-      </w:r>
-      <w:proofErr w:type="spellEnd"/>
+        <w:t>SIM: Task : Cache_Line_Fill</w:t>
+      </w:r>
     </w:p>
     <w:p>
       <w:pPr>
@@ -14844,19 +14319,11 @@
           <w:numId w:val="1"/>
         </w:numPr>
       </w:pPr>
-      <w:proofErr w:type="gramStart"/>
       <w:r>
         <w:rPr>
           <w:rFonts w:hint="eastAsia"/>
         </w:rPr>
-        <w:t>cause</w:t>
-      </w:r>
-      <w:proofErr w:type="gramEnd"/>
-      <w:r>
-        <w:rPr>
-          <w:rFonts w:hint="eastAsia"/>
-        </w:rPr>
-        <w:t xml:space="preserve"> read miss on index 0 and see if way</w:t>
+        <w:t>cause read miss on index 0 and see if way</w:t>
       </w:r>
       <w:r>
         <w:rPr>
@@ -18771,16 +18238,8 @@
         <w:rPr>
           <w:rFonts w:ascii="Courier New" w:hAnsi="Courier New" w:cs="Courier New"/>
         </w:rPr>
-        <w:t>SIM: command</w:t>
-      </w:r>
-      <w:proofErr w:type="gramStart"/>
-      <w:r>
-        <w:rPr>
-          <w:rFonts w:ascii="Courier New" w:hAnsi="Courier New" w:cs="Courier New"/>
-        </w:rPr>
-        <w:t>:2</w:t>
-      </w:r>
-      <w:proofErr w:type="gramEnd"/>
+        <w:t>SIM: command:2</w:t>
+      </w:r>
       <w:r>
         <w:rPr>
           <w:rFonts w:ascii="Courier New" w:hAnsi="Courier New" w:cs="Courier New"/>
@@ -18837,30 +18296,8 @@
         <w:rPr>
           <w:rFonts w:ascii="Courier New" w:hAnsi="Courier New" w:cs="Courier New"/>
         </w:rPr>
-        <w:t xml:space="preserve">SIM: </w:t>
-      </w:r>
-      <w:proofErr w:type="gramStart"/>
-      <w:r>
-        <w:rPr>
-          <w:rFonts w:ascii="Courier New" w:hAnsi="Courier New" w:cs="Courier New"/>
-        </w:rPr>
-        <w:t>Task :</w:t>
-      </w:r>
-      <w:proofErr w:type="gramEnd"/>
-      <w:r>
-        <w:rPr>
-          <w:rFonts w:ascii="Courier New" w:hAnsi="Courier New" w:cs="Courier New"/>
-        </w:rPr>
-        <w:t xml:space="preserve"> </w:t>
-      </w:r>
-      <w:proofErr w:type="spellStart"/>
-      <w:r>
-        <w:rPr>
-          <w:rFonts w:ascii="Courier New" w:hAnsi="Courier New" w:cs="Courier New"/>
-        </w:rPr>
-        <w:t>Cache_Line_Fill</w:t>
-      </w:r>
-      <w:proofErr w:type="spellEnd"/>
+        <w:t>SIM: Task : Cache_Line_Fill</w:t>
+      </w:r>
     </w:p>
     <w:p>
       <w:pPr>
@@ -18932,16 +18369,8 @@
         <w:rPr>
           <w:rFonts w:ascii="Courier New" w:hAnsi="Courier New" w:cs="Courier New"/>
         </w:rPr>
-        <w:t>SIM: command</w:t>
-      </w:r>
-      <w:proofErr w:type="gramStart"/>
-      <w:r>
-        <w:rPr>
-          <w:rFonts w:ascii="Courier New" w:hAnsi="Courier New" w:cs="Courier New"/>
-        </w:rPr>
-        <w:t>:2</w:t>
-      </w:r>
-      <w:proofErr w:type="gramEnd"/>
+        <w:t>SIM: command:2</w:t>
+      </w:r>
       <w:r>
         <w:rPr>
           <w:rFonts w:ascii="Courier New" w:hAnsi="Courier New" w:cs="Courier New"/>
@@ -18998,30 +18427,8 @@
         <w:rPr>
           <w:rFonts w:ascii="Courier New" w:hAnsi="Courier New" w:cs="Courier New"/>
         </w:rPr>
-        <w:t xml:space="preserve">SIM: </w:t>
-      </w:r>
-      <w:proofErr w:type="gramStart"/>
-      <w:r>
-        <w:rPr>
-          <w:rFonts w:ascii="Courier New" w:hAnsi="Courier New" w:cs="Courier New"/>
-        </w:rPr>
-        <w:t>Task :</w:t>
-      </w:r>
-      <w:proofErr w:type="gramEnd"/>
-      <w:r>
-        <w:rPr>
-          <w:rFonts w:ascii="Courier New" w:hAnsi="Courier New" w:cs="Courier New"/>
-        </w:rPr>
-        <w:t xml:space="preserve"> </w:t>
-      </w:r>
-      <w:proofErr w:type="spellStart"/>
-      <w:r>
-        <w:rPr>
-          <w:rFonts w:ascii="Courier New" w:hAnsi="Courier New" w:cs="Courier New"/>
-        </w:rPr>
-        <w:t>Cache_Line_Fill</w:t>
-      </w:r>
-      <w:proofErr w:type="spellEnd"/>
+        <w:t>SIM: Task : Cache_Line_Fill</w:t>
+      </w:r>
     </w:p>
     <w:p>
       <w:pPr>
@@ -19093,16 +18500,8 @@
         <w:rPr>
           <w:rFonts w:ascii="Courier New" w:hAnsi="Courier New" w:cs="Courier New"/>
         </w:rPr>
-        <w:t>SIM: command</w:t>
-      </w:r>
-      <w:proofErr w:type="gramStart"/>
-      <w:r>
-        <w:rPr>
-          <w:rFonts w:ascii="Courier New" w:hAnsi="Courier New" w:cs="Courier New"/>
-        </w:rPr>
-        <w:t>:2</w:t>
-      </w:r>
-      <w:proofErr w:type="gramEnd"/>
+        <w:t>SIM: command:2</w:t>
+      </w:r>
       <w:r>
         <w:rPr>
           <w:rFonts w:ascii="Courier New" w:hAnsi="Courier New" w:cs="Courier New"/>
@@ -19159,30 +18558,8 @@
         <w:rPr>
           <w:rFonts w:ascii="Courier New" w:hAnsi="Courier New" w:cs="Courier New"/>
         </w:rPr>
-        <w:t xml:space="preserve">SIM: </w:t>
-      </w:r>
-      <w:proofErr w:type="gramStart"/>
-      <w:r>
-        <w:rPr>
-          <w:rFonts w:ascii="Courier New" w:hAnsi="Courier New" w:cs="Courier New"/>
-        </w:rPr>
-        <w:t>Task :</w:t>
-      </w:r>
-      <w:proofErr w:type="gramEnd"/>
-      <w:r>
-        <w:rPr>
-          <w:rFonts w:ascii="Courier New" w:hAnsi="Courier New" w:cs="Courier New"/>
-        </w:rPr>
-        <w:t xml:space="preserve"> </w:t>
-      </w:r>
-      <w:proofErr w:type="spellStart"/>
-      <w:r>
-        <w:rPr>
-          <w:rFonts w:ascii="Courier New" w:hAnsi="Courier New" w:cs="Courier New"/>
-        </w:rPr>
-        <w:t>Cache_Line_Fill</w:t>
-      </w:r>
-      <w:proofErr w:type="spellEnd"/>
+        <w:t>SIM: Task : Cache_Line_Fill</w:t>
+      </w:r>
     </w:p>
     <w:p>
       <w:pPr>
@@ -19254,16 +18631,8 @@
         <w:rPr>
           <w:rFonts w:ascii="Courier New" w:hAnsi="Courier New" w:cs="Courier New"/>
         </w:rPr>
-        <w:t>SIM: command</w:t>
-      </w:r>
-      <w:proofErr w:type="gramStart"/>
-      <w:r>
-        <w:rPr>
-          <w:rFonts w:ascii="Courier New" w:hAnsi="Courier New" w:cs="Courier New"/>
-        </w:rPr>
-        <w:t>:2</w:t>
-      </w:r>
-      <w:proofErr w:type="gramEnd"/>
+        <w:t>SIM: command:2</w:t>
+      </w:r>
       <w:r>
         <w:rPr>
           <w:rFonts w:ascii="Courier New" w:hAnsi="Courier New" w:cs="Courier New"/>
@@ -19320,264 +18689,130 @@
         <w:rPr>
           <w:rFonts w:ascii="Courier New" w:hAnsi="Courier New" w:cs="Courier New"/>
         </w:rPr>
+        <w:t>SIM: Task : Cache_Line_Fill</w:t>
+      </w:r>
+    </w:p>
+    <w:p>
+      <w:pPr>
+        <w:pStyle w:val="ListParagraph"/>
+        <w:ind w:left="2880"/>
+        <w:rPr>
+          <w:rFonts w:ascii="Courier New" w:hAnsi="Courier New" w:cs="Courier New"/>
+        </w:rPr>
+      </w:pPr>
+      <w:r>
+        <w:rPr>
+          <w:rFonts w:ascii="Courier New" w:hAnsi="Courier New" w:cs="Courier New"/>
+        </w:rPr>
+        <w:t xml:space="preserve">SIM: Way: </w:t>
+      </w:r>
+      <w:r>
+        <w:rPr>
+          <w:rFonts w:ascii="Courier New" w:hAnsi="Courier New" w:cs="Courier New"/>
+          <w:shd w:val="clear" w:color="auto" w:fill="F2F2F2" w:themeFill="background1" w:themeFillShade="F2"/>
+        </w:rPr>
+        <w:t>3</w:t>
+      </w:r>
+      <w:r>
+        <w:rPr>
+          <w:rFonts w:ascii="Courier New" w:hAnsi="Courier New" w:cs="Courier New"/>
+        </w:rPr>
+        <w:t>, Tag: 16380, Line: 0</w:t>
+      </w:r>
+    </w:p>
+    <w:p>
+      <w:pPr>
+        <w:pStyle w:val="ListParagraph"/>
+        <w:shd w:val="clear" w:color="auto" w:fill="F2F2F2" w:themeFill="background1" w:themeFillShade="F2"/>
+        <w:ind w:left="2880"/>
+        <w:rPr>
+          <w:rFonts w:ascii="Courier New" w:hAnsi="Courier New" w:cs="Courier New"/>
+        </w:rPr>
+      </w:pPr>
+      <w:r>
+        <w:rPr>
+          <w:rFonts w:ascii="Courier New" w:hAnsi="Courier New" w:cs="Courier New"/>
+        </w:rPr>
+        <w:t>SIM: cache_lru[way=0][line=0]: 0</w:t>
+      </w:r>
+    </w:p>
+    <w:p>
+      <w:pPr>
+        <w:pStyle w:val="ListParagraph"/>
+        <w:shd w:val="clear" w:color="auto" w:fill="F2F2F2" w:themeFill="background1" w:themeFillShade="F2"/>
+        <w:ind w:left="2880"/>
+        <w:rPr>
+          <w:rFonts w:ascii="Courier New" w:hAnsi="Courier New" w:cs="Courier New"/>
+        </w:rPr>
+      </w:pPr>
+      <w:r>
+        <w:rPr>
+          <w:rFonts w:ascii="Courier New" w:hAnsi="Courier New" w:cs="Courier New"/>
+        </w:rPr>
+        <w:t>SIM: cache_lru[way=1][line=0]: 1</w:t>
+      </w:r>
+    </w:p>
+    <w:p>
+      <w:pPr>
+        <w:pStyle w:val="ListParagraph"/>
+        <w:shd w:val="clear" w:color="auto" w:fill="F2F2F2" w:themeFill="background1" w:themeFillShade="F2"/>
+        <w:ind w:left="2880"/>
+        <w:rPr>
+          <w:rFonts w:ascii="Courier New" w:hAnsi="Courier New" w:cs="Courier New"/>
+        </w:rPr>
+      </w:pPr>
+      <w:r>
+        <w:rPr>
+          <w:rFonts w:ascii="Courier New" w:hAnsi="Courier New" w:cs="Courier New"/>
+        </w:rPr>
+        <w:t>SIM: cache_lru[way=2][line=0]: 2</w:t>
+      </w:r>
+    </w:p>
+    <w:p>
+      <w:pPr>
+        <w:pStyle w:val="ListParagraph"/>
+        <w:shd w:val="clear" w:color="auto" w:fill="F2F2F2" w:themeFill="background1" w:themeFillShade="F2"/>
+        <w:ind w:left="2880"/>
+        <w:rPr>
+          <w:rFonts w:ascii="Courier New" w:hAnsi="Courier New" w:cs="Courier New"/>
+        </w:rPr>
+      </w:pPr>
+      <w:r>
+        <w:rPr>
+          <w:rFonts w:ascii="Courier New" w:hAnsi="Courier New" w:cs="Courier New"/>
+        </w:rPr>
+        <w:t>SIM: cache_lru[way=3][line=0]: 3</w:t>
+      </w:r>
+    </w:p>
+    <w:p>
+      <w:pPr>
+        <w:pStyle w:val="ListParagraph"/>
+        <w:ind w:left="2880"/>
+        <w:rPr>
+          <w:rFonts w:ascii="Courier New" w:hAnsi="Courier New" w:cs="Courier New"/>
+        </w:rPr>
+      </w:pPr>
+      <w:r>
+        <w:rPr>
+          <w:rFonts w:ascii="Courier New" w:hAnsi="Courier New" w:cs="Courier New"/>
+        </w:rPr>
+        <w:t>SIM: Data from L2: fff00000</w:t>
+      </w:r>
+    </w:p>
+    <w:p>
+      <w:pPr>
+        <w:pStyle w:val="ListParagraph"/>
+        <w:ind w:left="2880"/>
+        <w:rPr>
+          <w:rFonts w:ascii="Courier New" w:hAnsi="Courier New" w:cs="Courier New"/>
+        </w:rPr>
+      </w:pPr>
+      <w:r>
+        <w:rPr>
+          <w:rFonts w:ascii="Courier New" w:hAnsi="Courier New" w:cs="Courier New"/>
+        </w:rPr>
         <w:t xml:space="preserve">SIM: </w:t>
       </w:r>
-      <w:proofErr w:type="gramStart"/>
-      <w:r>
-        <w:rPr>
-          <w:rFonts w:ascii="Courier New" w:hAnsi="Courier New" w:cs="Courier New"/>
-        </w:rPr>
-        <w:t>Task :</w:t>
-      </w:r>
-      <w:proofErr w:type="gramEnd"/>
-      <w:r>
-        <w:rPr>
-          <w:rFonts w:ascii="Courier New" w:hAnsi="Courier New" w:cs="Courier New"/>
-        </w:rPr>
-        <w:t xml:space="preserve"> </w:t>
-      </w:r>
-      <w:proofErr w:type="spellStart"/>
-      <w:r>
-        <w:rPr>
-          <w:rFonts w:ascii="Courier New" w:hAnsi="Courier New" w:cs="Courier New"/>
-        </w:rPr>
-        <w:t>Cache_Line_Fill</w:t>
-      </w:r>
-      <w:proofErr w:type="spellEnd"/>
-    </w:p>
-    <w:p>
-      <w:pPr>
-        <w:pStyle w:val="ListParagraph"/>
-        <w:ind w:left="2880"/>
-        <w:rPr>
-          <w:rFonts w:ascii="Courier New" w:hAnsi="Courier New" w:cs="Courier New"/>
-        </w:rPr>
-      </w:pPr>
-      <w:r>
-        <w:rPr>
-          <w:rFonts w:ascii="Courier New" w:hAnsi="Courier New" w:cs="Courier New"/>
-        </w:rPr>
-        <w:t xml:space="preserve">SIM: Way: </w:t>
-      </w:r>
-      <w:r>
-        <w:rPr>
-          <w:rFonts w:ascii="Courier New" w:hAnsi="Courier New" w:cs="Courier New"/>
-          <w:shd w:val="clear" w:color="auto" w:fill="F2F2F2" w:themeFill="background1" w:themeFillShade="F2"/>
-        </w:rPr>
-        <w:t>3</w:t>
-      </w:r>
-      <w:r>
-        <w:rPr>
-          <w:rFonts w:ascii="Courier New" w:hAnsi="Courier New" w:cs="Courier New"/>
-        </w:rPr>
-        <w:t>, Tag: 16380, Line: 0</w:t>
-      </w:r>
-    </w:p>
-    <w:p>
-      <w:pPr>
-        <w:pStyle w:val="ListParagraph"/>
-        <w:shd w:val="clear" w:color="auto" w:fill="F2F2F2" w:themeFill="background1" w:themeFillShade="F2"/>
-        <w:ind w:left="2880"/>
-        <w:rPr>
-          <w:rFonts w:ascii="Courier New" w:hAnsi="Courier New" w:cs="Courier New"/>
-        </w:rPr>
-      </w:pPr>
-      <w:r>
-        <w:rPr>
-          <w:rFonts w:ascii="Courier New" w:hAnsi="Courier New" w:cs="Courier New"/>
-        </w:rPr>
-        <w:t xml:space="preserve">SIM: </w:t>
-      </w:r>
-      <w:proofErr w:type="spellStart"/>
-      <w:r>
-        <w:rPr>
-          <w:rFonts w:ascii="Courier New" w:hAnsi="Courier New" w:cs="Courier New"/>
-        </w:rPr>
-        <w:t>cache_</w:t>
-      </w:r>
-      <w:proofErr w:type="gramStart"/>
-      <w:r>
-        <w:rPr>
-          <w:rFonts w:ascii="Courier New" w:hAnsi="Courier New" w:cs="Courier New"/>
-        </w:rPr>
-        <w:t>lru</w:t>
-      </w:r>
-      <w:proofErr w:type="spellEnd"/>
-      <w:r>
-        <w:rPr>
-          <w:rFonts w:ascii="Courier New" w:hAnsi="Courier New" w:cs="Courier New"/>
-        </w:rPr>
-        <w:t>[</w:t>
-      </w:r>
-      <w:proofErr w:type="gramEnd"/>
-      <w:r>
-        <w:rPr>
-          <w:rFonts w:ascii="Courier New" w:hAnsi="Courier New" w:cs="Courier New"/>
-        </w:rPr>
-        <w:t>way=0][line=0]: 0</w:t>
-      </w:r>
-    </w:p>
-    <w:p>
-      <w:pPr>
-        <w:pStyle w:val="ListParagraph"/>
-        <w:shd w:val="clear" w:color="auto" w:fill="F2F2F2" w:themeFill="background1" w:themeFillShade="F2"/>
-        <w:ind w:left="2880"/>
-        <w:rPr>
-          <w:rFonts w:ascii="Courier New" w:hAnsi="Courier New" w:cs="Courier New"/>
-        </w:rPr>
-      </w:pPr>
-      <w:r>
-        <w:rPr>
-          <w:rFonts w:ascii="Courier New" w:hAnsi="Courier New" w:cs="Courier New"/>
-        </w:rPr>
-        <w:t xml:space="preserve">SIM: </w:t>
-      </w:r>
-      <w:proofErr w:type="spellStart"/>
-      <w:r>
-        <w:rPr>
-          <w:rFonts w:ascii="Courier New" w:hAnsi="Courier New" w:cs="Courier New"/>
-        </w:rPr>
-        <w:t>cache_</w:t>
-      </w:r>
-      <w:proofErr w:type="gramStart"/>
-      <w:r>
-        <w:rPr>
-          <w:rFonts w:ascii="Courier New" w:hAnsi="Courier New" w:cs="Courier New"/>
-        </w:rPr>
-        <w:t>lru</w:t>
-      </w:r>
-      <w:proofErr w:type="spellEnd"/>
-      <w:r>
-        <w:rPr>
-          <w:rFonts w:ascii="Courier New" w:hAnsi="Courier New" w:cs="Courier New"/>
-        </w:rPr>
-        <w:t>[</w:t>
-      </w:r>
-      <w:proofErr w:type="gramEnd"/>
-      <w:r>
-        <w:rPr>
-          <w:rFonts w:ascii="Courier New" w:hAnsi="Courier New" w:cs="Courier New"/>
-        </w:rPr>
-        <w:t>way=1][line=0]: 1</w:t>
-      </w:r>
-    </w:p>
-    <w:p>
-      <w:pPr>
-        <w:pStyle w:val="ListParagraph"/>
-        <w:shd w:val="clear" w:color="auto" w:fill="F2F2F2" w:themeFill="background1" w:themeFillShade="F2"/>
-        <w:ind w:left="2880"/>
-        <w:rPr>
-          <w:rFonts w:ascii="Courier New" w:hAnsi="Courier New" w:cs="Courier New"/>
-        </w:rPr>
-      </w:pPr>
-      <w:r>
-        <w:rPr>
-          <w:rFonts w:ascii="Courier New" w:hAnsi="Courier New" w:cs="Courier New"/>
-        </w:rPr>
-        <w:t xml:space="preserve">SIM: </w:t>
-      </w:r>
-      <w:proofErr w:type="spellStart"/>
-      <w:r>
-        <w:rPr>
-          <w:rFonts w:ascii="Courier New" w:hAnsi="Courier New" w:cs="Courier New"/>
-        </w:rPr>
-        <w:t>cache_</w:t>
-      </w:r>
-      <w:proofErr w:type="gramStart"/>
-      <w:r>
-        <w:rPr>
-          <w:rFonts w:ascii="Courier New" w:hAnsi="Courier New" w:cs="Courier New"/>
-        </w:rPr>
-        <w:t>lru</w:t>
-      </w:r>
-      <w:proofErr w:type="spellEnd"/>
-      <w:r>
-        <w:rPr>
-          <w:rFonts w:ascii="Courier New" w:hAnsi="Courier New" w:cs="Courier New"/>
-        </w:rPr>
-        <w:t>[</w:t>
-      </w:r>
-      <w:proofErr w:type="gramEnd"/>
-      <w:r>
-        <w:rPr>
-          <w:rFonts w:ascii="Courier New" w:hAnsi="Courier New" w:cs="Courier New"/>
-        </w:rPr>
-        <w:t>way=2][line=0]: 2</w:t>
-      </w:r>
-    </w:p>
-    <w:p>
-      <w:pPr>
-        <w:pStyle w:val="ListParagraph"/>
-        <w:shd w:val="clear" w:color="auto" w:fill="F2F2F2" w:themeFill="background1" w:themeFillShade="F2"/>
-        <w:ind w:left="2880"/>
-        <w:rPr>
-          <w:rFonts w:ascii="Courier New" w:hAnsi="Courier New" w:cs="Courier New"/>
-        </w:rPr>
-      </w:pPr>
-      <w:r>
-        <w:rPr>
-          <w:rFonts w:ascii="Courier New" w:hAnsi="Courier New" w:cs="Courier New"/>
-        </w:rPr>
-        <w:t xml:space="preserve">SIM: </w:t>
-      </w:r>
-      <w:proofErr w:type="spellStart"/>
-      <w:r>
-        <w:rPr>
-          <w:rFonts w:ascii="Courier New" w:hAnsi="Courier New" w:cs="Courier New"/>
-        </w:rPr>
-        <w:t>cache_</w:t>
-      </w:r>
-      <w:proofErr w:type="gramStart"/>
-      <w:r>
-        <w:rPr>
-          <w:rFonts w:ascii="Courier New" w:hAnsi="Courier New" w:cs="Courier New"/>
-        </w:rPr>
-        <w:t>lru</w:t>
-      </w:r>
-      <w:proofErr w:type="spellEnd"/>
-      <w:r>
-        <w:rPr>
-          <w:rFonts w:ascii="Courier New" w:hAnsi="Courier New" w:cs="Courier New"/>
-        </w:rPr>
-        <w:t>[</w:t>
-      </w:r>
-      <w:proofErr w:type="gramEnd"/>
-      <w:r>
-        <w:rPr>
-          <w:rFonts w:ascii="Courier New" w:hAnsi="Courier New" w:cs="Courier New"/>
-        </w:rPr>
-        <w:t>way=3][line=0]: 3</w:t>
-      </w:r>
-    </w:p>
-    <w:p>
-      <w:pPr>
-        <w:pStyle w:val="ListParagraph"/>
-        <w:ind w:left="2880"/>
-        <w:rPr>
-          <w:rFonts w:ascii="Courier New" w:hAnsi="Courier New" w:cs="Courier New"/>
-        </w:rPr>
-      </w:pPr>
-      <w:r>
-        <w:rPr>
-          <w:rFonts w:ascii="Courier New" w:hAnsi="Courier New" w:cs="Courier New"/>
-        </w:rPr>
-        <w:t>SIM: Data from L2: fff00000</w:t>
-      </w:r>
-    </w:p>
-    <w:p>
-      <w:pPr>
-        <w:pStyle w:val="ListParagraph"/>
-        <w:ind w:left="2880"/>
-        <w:rPr>
-          <w:rFonts w:ascii="Courier New" w:hAnsi="Courier New" w:cs="Courier New"/>
-        </w:rPr>
-      </w:pPr>
-      <w:r>
-        <w:rPr>
-          <w:rFonts w:ascii="Courier New" w:hAnsi="Courier New" w:cs="Courier New"/>
-        </w:rPr>
-        <w:t xml:space="preserve">SIM: </w:t>
-      </w:r>
     </w:p>
     <w:p>
       <w:pPr>
@@ -19605,16 +18840,8 @@
           <w:rFonts w:ascii="Courier New" w:hAnsi="Courier New" w:cs="Courier New"/>
         </w:rPr>
         <w:lastRenderedPageBreak/>
-        <w:t>=================================================SIM: command</w:t>
-      </w:r>
-      <w:proofErr w:type="gramStart"/>
-      <w:r>
-        <w:rPr>
-          <w:rFonts w:ascii="Courier New" w:hAnsi="Courier New" w:cs="Courier New"/>
-        </w:rPr>
-        <w:t>:2</w:t>
-      </w:r>
-      <w:proofErr w:type="gramEnd"/>
+        <w:t>=================================================SIM: command:2</w:t>
+      </w:r>
       <w:r>
         <w:rPr>
           <w:rFonts w:ascii="Courier New" w:hAnsi="Courier New" w:cs="Courier New"/>
@@ -19656,16 +18883,8 @@
         <w:rPr>
           <w:rFonts w:ascii="Courier New" w:hAnsi="Courier New" w:cs="Courier New"/>
         </w:rPr>
-        <w:t xml:space="preserve">SIM: Task: </w:t>
-      </w:r>
-      <w:proofErr w:type="spellStart"/>
-      <w:r>
-        <w:rPr>
-          <w:rFonts w:ascii="Courier New" w:hAnsi="Courier New" w:cs="Courier New"/>
-        </w:rPr>
-        <w:t>Look_For_Match</w:t>
-      </w:r>
-      <w:proofErr w:type="spellEnd"/>
+        <w:t>SIM: Task: Look_For_Match</w:t>
+      </w:r>
     </w:p>
     <w:p>
       <w:pPr>
@@ -19712,35 +18931,7 @@
         <w:rPr>
           <w:rFonts w:ascii="Courier New" w:hAnsi="Courier New" w:cs="Courier New"/>
         </w:rPr>
-        <w:t xml:space="preserve">SIM: </w:t>
-      </w:r>
-      <w:proofErr w:type="spellStart"/>
-      <w:r>
-        <w:rPr>
-          <w:rFonts w:ascii="Courier New" w:hAnsi="Courier New" w:cs="Courier New"/>
-        </w:rPr>
-        <w:t>cache_</w:t>
-      </w:r>
-      <w:proofErr w:type="gramStart"/>
-      <w:r>
-        <w:rPr>
-          <w:rFonts w:ascii="Courier New" w:hAnsi="Courier New" w:cs="Courier New"/>
-        </w:rPr>
-        <w:t>lru</w:t>
-      </w:r>
-      <w:proofErr w:type="spellEnd"/>
-      <w:r>
-        <w:rPr>
-          <w:rFonts w:ascii="Courier New" w:hAnsi="Courier New" w:cs="Courier New"/>
-        </w:rPr>
-        <w:t>[</w:t>
-      </w:r>
-      <w:proofErr w:type="gramEnd"/>
-      <w:r>
-        <w:rPr>
-          <w:rFonts w:ascii="Courier New" w:hAnsi="Courier New" w:cs="Courier New"/>
-        </w:rPr>
-        <w:t>way=0][line=0]: 3</w:t>
+        <w:t>SIM: cache_lru[way=0][line=0]: 3</w:t>
       </w:r>
     </w:p>
     <w:p>
@@ -19756,35 +18947,7 @@
         <w:rPr>
           <w:rFonts w:ascii="Courier New" w:hAnsi="Courier New" w:cs="Courier New"/>
         </w:rPr>
-        <w:t xml:space="preserve">SIM: </w:t>
-      </w:r>
-      <w:proofErr w:type="spellStart"/>
-      <w:r>
-        <w:rPr>
-          <w:rFonts w:ascii="Courier New" w:hAnsi="Courier New" w:cs="Courier New"/>
-        </w:rPr>
-        <w:t>cache_</w:t>
-      </w:r>
-      <w:proofErr w:type="gramStart"/>
-      <w:r>
-        <w:rPr>
-          <w:rFonts w:ascii="Courier New" w:hAnsi="Courier New" w:cs="Courier New"/>
-        </w:rPr>
-        <w:t>lru</w:t>
-      </w:r>
-      <w:proofErr w:type="spellEnd"/>
-      <w:r>
-        <w:rPr>
-          <w:rFonts w:ascii="Courier New" w:hAnsi="Courier New" w:cs="Courier New"/>
-        </w:rPr>
-        <w:t>[</w:t>
-      </w:r>
-      <w:proofErr w:type="gramEnd"/>
-      <w:r>
-        <w:rPr>
-          <w:rFonts w:ascii="Courier New" w:hAnsi="Courier New" w:cs="Courier New"/>
-        </w:rPr>
-        <w:t>way=1][line=0]: 0</w:t>
+        <w:t>SIM: cache_lru[way=1][line=0]: 0</w:t>
       </w:r>
     </w:p>
     <w:p>
@@ -19800,35 +18963,7 @@
         <w:rPr>
           <w:rFonts w:ascii="Courier New" w:hAnsi="Courier New" w:cs="Courier New"/>
         </w:rPr>
-        <w:t xml:space="preserve">SIM: </w:t>
-      </w:r>
-      <w:proofErr w:type="spellStart"/>
-      <w:r>
-        <w:rPr>
-          <w:rFonts w:ascii="Courier New" w:hAnsi="Courier New" w:cs="Courier New"/>
-        </w:rPr>
-        <w:t>cache_</w:t>
-      </w:r>
-      <w:proofErr w:type="gramStart"/>
-      <w:r>
-        <w:rPr>
-          <w:rFonts w:ascii="Courier New" w:hAnsi="Courier New" w:cs="Courier New"/>
-        </w:rPr>
-        <w:t>lru</w:t>
-      </w:r>
-      <w:proofErr w:type="spellEnd"/>
-      <w:r>
-        <w:rPr>
-          <w:rFonts w:ascii="Courier New" w:hAnsi="Courier New" w:cs="Courier New"/>
-        </w:rPr>
-        <w:t>[</w:t>
-      </w:r>
-      <w:proofErr w:type="gramEnd"/>
-      <w:r>
-        <w:rPr>
-          <w:rFonts w:ascii="Courier New" w:hAnsi="Courier New" w:cs="Courier New"/>
-        </w:rPr>
-        <w:t>way=2][line=0]: 1</w:t>
+        <w:t>SIM: cache_lru[way=2][line=0]: 1</w:t>
       </w:r>
     </w:p>
     <w:p>
@@ -19844,35 +18979,7 @@
         <w:rPr>
           <w:rFonts w:ascii="Courier New" w:hAnsi="Courier New" w:cs="Courier New"/>
         </w:rPr>
-        <w:t xml:space="preserve">SIM: </w:t>
-      </w:r>
-      <w:proofErr w:type="spellStart"/>
-      <w:r>
-        <w:rPr>
-          <w:rFonts w:ascii="Courier New" w:hAnsi="Courier New" w:cs="Courier New"/>
-        </w:rPr>
-        <w:t>cache_</w:t>
-      </w:r>
-      <w:proofErr w:type="gramStart"/>
-      <w:r>
-        <w:rPr>
-          <w:rFonts w:ascii="Courier New" w:hAnsi="Courier New" w:cs="Courier New"/>
-        </w:rPr>
-        <w:t>lru</w:t>
-      </w:r>
-      <w:proofErr w:type="spellEnd"/>
-      <w:r>
-        <w:rPr>
-          <w:rFonts w:ascii="Courier New" w:hAnsi="Courier New" w:cs="Courier New"/>
-        </w:rPr>
-        <w:t>[</w:t>
-      </w:r>
-      <w:proofErr w:type="gramEnd"/>
-      <w:r>
-        <w:rPr>
-          <w:rFonts w:ascii="Courier New" w:hAnsi="Courier New" w:cs="Courier New"/>
-        </w:rPr>
-        <w:t>way=3][line=0]: 2</w:t>
+        <w:t>SIM: cache_lru[way=3][line=0]: 2</w:t>
       </w:r>
     </w:p>
     <w:p>
@@ -19917,16 +19024,8 @@
         <w:rPr>
           <w:rFonts w:ascii="Courier New" w:hAnsi="Courier New" w:cs="Courier New"/>
         </w:rPr>
-        <w:t>SIM: command</w:t>
-      </w:r>
-      <w:proofErr w:type="gramStart"/>
-      <w:r>
-        <w:rPr>
-          <w:rFonts w:ascii="Courier New" w:hAnsi="Courier New" w:cs="Courier New"/>
-        </w:rPr>
-        <w:t>:2</w:t>
-      </w:r>
-      <w:proofErr w:type="gramEnd"/>
+        <w:t>SIM: command:2</w:t>
+      </w:r>
       <w:r>
         <w:rPr>
           <w:rFonts w:ascii="Courier New" w:hAnsi="Courier New" w:cs="Courier New"/>
@@ -19969,16 +19068,8 @@
         <w:rPr>
           <w:rFonts w:ascii="Courier New" w:hAnsi="Courier New" w:cs="Courier New"/>
         </w:rPr>
-        <w:t xml:space="preserve">SIM: Task: </w:t>
-      </w:r>
-      <w:proofErr w:type="spellStart"/>
-      <w:r>
-        <w:rPr>
-          <w:rFonts w:ascii="Courier New" w:hAnsi="Courier New" w:cs="Courier New"/>
-        </w:rPr>
-        <w:t>Look_For_Match</w:t>
-      </w:r>
-      <w:proofErr w:type="spellEnd"/>
+        <w:t>SIM: Task: Look_For_Match</w:t>
+      </w:r>
     </w:p>
     <w:p>
       <w:pPr>
@@ -20023,35 +19114,7 @@
         <w:rPr>
           <w:rFonts w:ascii="Courier New" w:hAnsi="Courier New" w:cs="Courier New"/>
         </w:rPr>
-        <w:t xml:space="preserve">SIM: </w:t>
-      </w:r>
-      <w:proofErr w:type="spellStart"/>
-      <w:r>
-        <w:rPr>
-          <w:rFonts w:ascii="Courier New" w:hAnsi="Courier New" w:cs="Courier New"/>
-        </w:rPr>
-        <w:t>cache_</w:t>
-      </w:r>
-      <w:proofErr w:type="gramStart"/>
-      <w:r>
-        <w:rPr>
-          <w:rFonts w:ascii="Courier New" w:hAnsi="Courier New" w:cs="Courier New"/>
-        </w:rPr>
-        <w:t>lru</w:t>
-      </w:r>
-      <w:proofErr w:type="spellEnd"/>
-      <w:r>
-        <w:rPr>
-          <w:rFonts w:ascii="Courier New" w:hAnsi="Courier New" w:cs="Courier New"/>
-        </w:rPr>
-        <w:t>[</w:t>
-      </w:r>
-      <w:proofErr w:type="gramEnd"/>
-      <w:r>
-        <w:rPr>
-          <w:rFonts w:ascii="Courier New" w:hAnsi="Courier New" w:cs="Courier New"/>
-        </w:rPr>
-        <w:t>way=0][line=0]: 2</w:t>
+        <w:t>SIM: cache_lru[way=0][line=0]: 2</w:t>
       </w:r>
     </w:p>
     <w:p>
@@ -20067,121 +19130,37 @@
         <w:rPr>
           <w:rFonts w:ascii="Courier New" w:hAnsi="Courier New" w:cs="Courier New"/>
         </w:rPr>
-        <w:t xml:space="preserve">SIM: </w:t>
-      </w:r>
-      <w:proofErr w:type="spellStart"/>
-      <w:r>
-        <w:rPr>
-          <w:rFonts w:ascii="Courier New" w:hAnsi="Courier New" w:cs="Courier New"/>
-        </w:rPr>
-        <w:t>cache_</w:t>
-      </w:r>
-      <w:proofErr w:type="gramStart"/>
-      <w:r>
-        <w:rPr>
-          <w:rFonts w:ascii="Courier New" w:hAnsi="Courier New" w:cs="Courier New"/>
-        </w:rPr>
-        <w:t>lru</w:t>
-      </w:r>
-      <w:proofErr w:type="spellEnd"/>
-      <w:r>
-        <w:rPr>
-          <w:rFonts w:ascii="Courier New" w:hAnsi="Courier New" w:cs="Courier New"/>
-        </w:rPr>
-        <w:t>[</w:t>
-      </w:r>
-      <w:proofErr w:type="gramEnd"/>
-      <w:r>
-        <w:rPr>
-          <w:rFonts w:ascii="Courier New" w:hAnsi="Courier New" w:cs="Courier New"/>
-        </w:rPr>
-        <w:t>way=1][line=0]: 3</w:t>
-      </w:r>
-    </w:p>
-    <w:p>
-      <w:pPr>
-        <w:pStyle w:val="ListParagraph"/>
-        <w:ind w:left="2880"/>
-        <w:rPr>
-          <w:rFonts w:ascii="Courier New" w:hAnsi="Courier New" w:cs="Courier New"/>
-        </w:rPr>
-      </w:pPr>
-      <w:r>
-        <w:rPr>
-          <w:rFonts w:ascii="Courier New" w:hAnsi="Courier New" w:cs="Courier New"/>
-        </w:rPr>
-        <w:t xml:space="preserve">SIM: </w:t>
-      </w:r>
-      <w:proofErr w:type="spellStart"/>
-      <w:r>
-        <w:rPr>
-          <w:rFonts w:ascii="Courier New" w:hAnsi="Courier New" w:cs="Courier New"/>
-        </w:rPr>
-        <w:t>cache_</w:t>
-      </w:r>
-      <w:proofErr w:type="gramStart"/>
-      <w:r>
-        <w:rPr>
-          <w:rFonts w:ascii="Courier New" w:hAnsi="Courier New" w:cs="Courier New"/>
-        </w:rPr>
-        <w:t>lru</w:t>
-      </w:r>
-      <w:proofErr w:type="spellEnd"/>
-      <w:r>
-        <w:rPr>
-          <w:rFonts w:ascii="Courier New" w:hAnsi="Courier New" w:cs="Courier New"/>
-        </w:rPr>
-        <w:t>[</w:t>
-      </w:r>
-      <w:proofErr w:type="gramEnd"/>
-      <w:r>
-        <w:rPr>
-          <w:rFonts w:ascii="Courier New" w:hAnsi="Courier New" w:cs="Courier New"/>
-        </w:rPr>
-        <w:t>way=2][line=0]: 0</w:t>
-      </w:r>
-    </w:p>
-    <w:p>
-      <w:pPr>
-        <w:pStyle w:val="ListParagraph"/>
-        <w:ind w:left="2880"/>
-        <w:rPr>
-          <w:rFonts w:ascii="Courier New" w:hAnsi="Courier New" w:cs="Courier New"/>
-        </w:rPr>
-      </w:pPr>
-      <w:r>
-        <w:rPr>
-          <w:rFonts w:ascii="Courier New" w:hAnsi="Courier New" w:cs="Courier New"/>
-        </w:rPr>
-        <w:t xml:space="preserve">SIM: </w:t>
-      </w:r>
-      <w:proofErr w:type="spellStart"/>
-      <w:r>
-        <w:rPr>
-          <w:rFonts w:ascii="Courier New" w:hAnsi="Courier New" w:cs="Courier New"/>
-        </w:rPr>
-        <w:t>cache_</w:t>
-      </w:r>
-      <w:proofErr w:type="gramStart"/>
-      <w:r>
-        <w:rPr>
-          <w:rFonts w:ascii="Courier New" w:hAnsi="Courier New" w:cs="Courier New"/>
-        </w:rPr>
-        <w:t>lru</w:t>
-      </w:r>
-      <w:proofErr w:type="spellEnd"/>
-      <w:r>
-        <w:rPr>
-          <w:rFonts w:ascii="Courier New" w:hAnsi="Courier New" w:cs="Courier New"/>
-        </w:rPr>
-        <w:t>[</w:t>
-      </w:r>
-      <w:proofErr w:type="gramEnd"/>
-      <w:r>
-        <w:rPr>
-          <w:rFonts w:ascii="Courier New" w:hAnsi="Courier New" w:cs="Courier New"/>
-        </w:rPr>
-        <w:t>way=3][line=0]: 1</w:t>
+        <w:t>SIM: cache_lru[way=1][line=0]: 3</w:t>
+      </w:r>
+    </w:p>
+    <w:p>
+      <w:pPr>
+        <w:pStyle w:val="ListParagraph"/>
+        <w:ind w:left="2880"/>
+        <w:rPr>
+          <w:rFonts w:ascii="Courier New" w:hAnsi="Courier New" w:cs="Courier New"/>
+        </w:rPr>
+      </w:pPr>
+      <w:r>
+        <w:rPr>
+          <w:rFonts w:ascii="Courier New" w:hAnsi="Courier New" w:cs="Courier New"/>
+        </w:rPr>
+        <w:t>SIM: cache_lru[way=2][line=0]: 0</w:t>
+      </w:r>
+    </w:p>
+    <w:p>
+      <w:pPr>
+        <w:pStyle w:val="ListParagraph"/>
+        <w:ind w:left="2880"/>
+        <w:rPr>
+          <w:rFonts w:ascii="Courier New" w:hAnsi="Courier New" w:cs="Courier New"/>
+        </w:rPr>
+      </w:pPr>
+      <w:r>
+        <w:rPr>
+          <w:rFonts w:ascii="Courier New" w:hAnsi="Courier New" w:cs="Courier New"/>
+        </w:rPr>
+        <w:t>SIM: cache_lru[way=3][line=0]: 1</w:t>
       </w:r>
     </w:p>
     <w:p>
@@ -20226,16 +19205,8 @@
         <w:rPr>
           <w:rFonts w:ascii="Courier New" w:hAnsi="Courier New" w:cs="Courier New"/>
         </w:rPr>
-        <w:t>SIM: command</w:t>
-      </w:r>
-      <w:proofErr w:type="gramStart"/>
-      <w:r>
-        <w:rPr>
-          <w:rFonts w:ascii="Courier New" w:hAnsi="Courier New" w:cs="Courier New"/>
-        </w:rPr>
-        <w:t>:2</w:t>
-      </w:r>
-      <w:proofErr w:type="gramEnd"/>
+        <w:t>SIM: command:2</w:t>
+      </w:r>
       <w:r>
         <w:rPr>
           <w:rFonts w:ascii="Courier New" w:hAnsi="Courier New" w:cs="Courier New"/>
@@ -20303,16 +19274,8 @@
         <w:rPr>
           <w:rFonts w:ascii="Courier New" w:hAnsi="Courier New" w:cs="Courier New"/>
         </w:rPr>
-        <w:t xml:space="preserve">SIM: Task: </w:t>
-      </w:r>
-      <w:proofErr w:type="spellStart"/>
-      <w:r>
-        <w:rPr>
-          <w:rFonts w:ascii="Courier New" w:hAnsi="Courier New" w:cs="Courier New"/>
-        </w:rPr>
-        <w:t>Replacement_Way_Lookup_LRU</w:t>
-      </w:r>
-      <w:proofErr w:type="spellEnd"/>
+        <w:t>SIM: Task: Replacement_Way_Lookup_LRU</w:t>
+      </w:r>
     </w:p>
     <w:p>
       <w:pPr>
@@ -20342,30 +19305,8 @@
         <w:rPr>
           <w:rFonts w:ascii="Courier New" w:hAnsi="Courier New" w:cs="Courier New"/>
         </w:rPr>
-        <w:t xml:space="preserve">SIM: </w:t>
-      </w:r>
-      <w:proofErr w:type="gramStart"/>
-      <w:r>
-        <w:rPr>
-          <w:rFonts w:ascii="Courier New" w:hAnsi="Courier New" w:cs="Courier New"/>
-        </w:rPr>
-        <w:t>Task :</w:t>
-      </w:r>
-      <w:proofErr w:type="gramEnd"/>
-      <w:r>
-        <w:rPr>
-          <w:rFonts w:ascii="Courier New" w:hAnsi="Courier New" w:cs="Courier New"/>
-        </w:rPr>
-        <w:t xml:space="preserve"> </w:t>
-      </w:r>
-      <w:proofErr w:type="spellStart"/>
-      <w:r>
-        <w:rPr>
-          <w:rFonts w:ascii="Courier New" w:hAnsi="Courier New" w:cs="Courier New"/>
-        </w:rPr>
-        <w:t>Cache_Line_Fill</w:t>
-      </w:r>
-      <w:proofErr w:type="spellEnd"/>
+        <w:t>SIM: Task : Cache_Line_Fill</w:t>
+      </w:r>
     </w:p>
     <w:p>
       <w:pPr>
@@ -20394,16 +19335,8 @@
         <w:rPr>
           <w:rFonts w:ascii="Courier New" w:hAnsi="Courier New" w:cs="Courier New"/>
         </w:rPr>
-        <w:t>SIM: Miss</w:t>
-      </w:r>
-      <w:proofErr w:type="gramStart"/>
-      <w:r>
-        <w:rPr>
-          <w:rFonts w:ascii="Courier New" w:hAnsi="Courier New" w:cs="Courier New"/>
-        </w:rPr>
-        <w:t>:5</w:t>
-      </w:r>
-      <w:proofErr w:type="gramEnd"/>
+        <w:t>SIM: Miss:5</w:t>
+      </w:r>
     </w:p>
     <w:p>
       <w:pPr>
@@ -21084,164 +20017,52 @@
         <w:rPr>
           <w:rFonts w:ascii="Courier New" w:hAnsi="Courier New" w:cs="Courier New"/>
         </w:rPr>
-        <w:t xml:space="preserve">SIM: </w:t>
-      </w:r>
-      <w:proofErr w:type="spellStart"/>
-      <w:r>
-        <w:rPr>
-          <w:rFonts w:ascii="Courier New" w:hAnsi="Courier New" w:cs="Courier New"/>
-        </w:rPr>
-        <w:t>cache_</w:t>
-      </w:r>
-      <w:proofErr w:type="gramStart"/>
-      <w:r>
-        <w:rPr>
-          <w:rFonts w:ascii="Courier New" w:hAnsi="Courier New" w:cs="Courier New"/>
-        </w:rPr>
-        <w:t>lru</w:t>
-      </w:r>
-      <w:proofErr w:type="spellEnd"/>
-      <w:r>
-        <w:rPr>
-          <w:rFonts w:ascii="Courier New" w:hAnsi="Courier New" w:cs="Courier New"/>
-        </w:rPr>
-        <w:t>[</w:t>
-      </w:r>
-      <w:proofErr w:type="gramEnd"/>
-      <w:r>
-        <w:rPr>
-          <w:rFonts w:ascii="Courier New" w:hAnsi="Courier New" w:cs="Courier New"/>
-        </w:rPr>
-        <w:t>way=0][line=0]: 1</w:t>
-      </w:r>
-    </w:p>
-    <w:p>
-      <w:pPr>
-        <w:pStyle w:val="ListParagraph"/>
-        <w:ind w:left="2880"/>
-        <w:rPr>
-          <w:rFonts w:ascii="Courier New" w:hAnsi="Courier New" w:cs="Courier New"/>
-        </w:rPr>
-      </w:pPr>
-      <w:r>
-        <w:rPr>
-          <w:rFonts w:ascii="Courier New" w:hAnsi="Courier New" w:cs="Courier New"/>
-        </w:rPr>
-        <w:t xml:space="preserve">SIM: </w:t>
-      </w:r>
-      <w:proofErr w:type="spellStart"/>
-      <w:r>
-        <w:rPr>
-          <w:rFonts w:ascii="Courier New" w:hAnsi="Courier New" w:cs="Courier New"/>
-        </w:rPr>
-        <w:t>cache_</w:t>
-      </w:r>
-      <w:proofErr w:type="gramStart"/>
-      <w:r>
-        <w:rPr>
-          <w:rFonts w:ascii="Courier New" w:hAnsi="Courier New" w:cs="Courier New"/>
-        </w:rPr>
-        <w:t>lru</w:t>
-      </w:r>
-      <w:proofErr w:type="spellEnd"/>
-      <w:r>
-        <w:rPr>
-          <w:rFonts w:ascii="Courier New" w:hAnsi="Courier New" w:cs="Courier New"/>
-        </w:rPr>
-        <w:t>[</w:t>
-      </w:r>
-      <w:proofErr w:type="gramEnd"/>
-      <w:r>
-        <w:rPr>
-          <w:rFonts w:ascii="Courier New" w:hAnsi="Courier New" w:cs="Courier New"/>
-        </w:rPr>
-        <w:t>way=1][line=0]: 2</w:t>
-      </w:r>
-    </w:p>
-    <w:p>
-      <w:pPr>
-        <w:pStyle w:val="ListParagraph"/>
-        <w:ind w:left="2880"/>
-        <w:rPr>
-          <w:rFonts w:ascii="Courier New" w:hAnsi="Courier New" w:cs="Courier New"/>
-        </w:rPr>
-      </w:pPr>
-      <w:r>
-        <w:rPr>
-          <w:rFonts w:ascii="Courier New" w:hAnsi="Courier New" w:cs="Courier New"/>
-        </w:rPr>
-        <w:t xml:space="preserve">SIM: </w:t>
-      </w:r>
-      <w:proofErr w:type="spellStart"/>
-      <w:r>
-        <w:rPr>
-          <w:rFonts w:ascii="Courier New" w:hAnsi="Courier New" w:cs="Courier New"/>
-        </w:rPr>
-        <w:t>cache_</w:t>
-      </w:r>
-      <w:proofErr w:type="gramStart"/>
-      <w:r>
-        <w:rPr>
-          <w:rFonts w:ascii="Courier New" w:hAnsi="Courier New" w:cs="Courier New"/>
-        </w:rPr>
-        <w:t>lru</w:t>
-      </w:r>
-      <w:proofErr w:type="spellEnd"/>
-      <w:r>
-        <w:rPr>
-          <w:rFonts w:ascii="Courier New" w:hAnsi="Courier New" w:cs="Courier New"/>
-        </w:rPr>
-        <w:t>[</w:t>
-      </w:r>
-      <w:proofErr w:type="gramEnd"/>
-      <w:r>
-        <w:rPr>
-          <w:rFonts w:ascii="Courier New" w:hAnsi="Courier New" w:cs="Courier New"/>
-        </w:rPr>
-        <w:t>way=2][line=0]: 3</w:t>
-      </w:r>
-    </w:p>
-    <w:p>
-      <w:pPr>
-        <w:pStyle w:val="ListParagraph"/>
-        <w:ind w:left="2880"/>
-        <w:rPr>
-          <w:rFonts w:ascii="Courier New" w:hAnsi="Courier New" w:cs="Courier New"/>
-        </w:rPr>
-      </w:pPr>
-      <w:r>
-        <w:rPr>
-          <w:rFonts w:ascii="Courier New" w:hAnsi="Courier New" w:cs="Courier New"/>
-        </w:rPr>
-        <w:t xml:space="preserve">SIM: </w:t>
-      </w:r>
-      <w:proofErr w:type="spellStart"/>
-      <w:r>
-        <w:rPr>
-          <w:rFonts w:ascii="Courier New" w:hAnsi="Courier New" w:cs="Courier New"/>
-        </w:rPr>
-        <w:t>cache_</w:t>
-      </w:r>
-      <w:proofErr w:type="gramStart"/>
-      <w:r>
-        <w:rPr>
-          <w:rFonts w:ascii="Courier New" w:hAnsi="Courier New" w:cs="Courier New"/>
-        </w:rPr>
-        <w:t>lru</w:t>
-      </w:r>
-      <w:proofErr w:type="spellEnd"/>
-      <w:r>
-        <w:rPr>
-          <w:rFonts w:ascii="Courier New" w:hAnsi="Courier New" w:cs="Courier New"/>
-        </w:rPr>
-        <w:t>[</w:t>
-      </w:r>
-      <w:proofErr w:type="gramEnd"/>
-      <w:r>
-        <w:rPr>
-          <w:rFonts w:ascii="Courier New" w:hAnsi="Courier New" w:cs="Courier New"/>
-        </w:rPr>
-        <w:t>way=3][line=0]: 0</w:t>
+        <w:t>SIM: cache_lru[way=0][line=0]: 1</w:t>
+      </w:r>
+    </w:p>
+    <w:p>
+      <w:pPr>
+        <w:pStyle w:val="ListParagraph"/>
+        <w:ind w:left="2880"/>
+        <w:rPr>
+          <w:rFonts w:ascii="Courier New" w:hAnsi="Courier New" w:cs="Courier New"/>
+        </w:rPr>
+      </w:pPr>
+      <w:r>
+        <w:rPr>
+          <w:rFonts w:ascii="Courier New" w:hAnsi="Courier New" w:cs="Courier New"/>
+        </w:rPr>
+        <w:t>SIM: cache_lru[way=1][line=0]: 2</w:t>
+      </w:r>
+    </w:p>
+    <w:p>
+      <w:pPr>
+        <w:pStyle w:val="ListParagraph"/>
+        <w:ind w:left="2880"/>
+        <w:rPr>
+          <w:rFonts w:ascii="Courier New" w:hAnsi="Courier New" w:cs="Courier New"/>
+        </w:rPr>
+      </w:pPr>
+      <w:r>
+        <w:rPr>
+          <w:rFonts w:ascii="Courier New" w:hAnsi="Courier New" w:cs="Courier New"/>
+        </w:rPr>
+        <w:t>SIM: cache_lru[way=2][line=0]: 3</w:t>
+      </w:r>
+    </w:p>
+    <w:p>
+      <w:pPr>
+        <w:pStyle w:val="ListParagraph"/>
+        <w:ind w:left="2880"/>
+        <w:rPr>
+          <w:rFonts w:ascii="Courier New" w:hAnsi="Courier New" w:cs="Courier New"/>
+        </w:rPr>
+      </w:pPr>
+      <w:r>
+        <w:rPr>
+          <w:rFonts w:ascii="Courier New" w:hAnsi="Courier New" w:cs="Courier New"/>
+        </w:rPr>
+        <w:t>SIM: cache_lru[way=3][line=0]: 0</w:t>
       </w:r>
     </w:p>
     <w:p>
@@ -21297,9 +20118,6 @@
           <w:ilvl w:val="0"/>
           <w:numId w:val="1"/>
         </w:numPr>
-        <w:rPr>
-          <w:rFonts w:hint="eastAsia"/>
-        </w:rPr>
       </w:pPr>
       <w:r>
         <w:rPr>
@@ -21337,6 +20155,27 @@
       <w:pPr>
         <w:pStyle w:val="ListParagraph"/>
       </w:pPr>
+      <w:r>
+        <w:softHyphen/>
+      </w:r>
+      <w:r>
+        <w:softHyphen/>
+      </w:r>
+      <w:r>
+        <w:softHyphen/>
+      </w:r>
+      <w:r>
+        <w:softHyphen/>
+      </w:r>
+      <w:r>
+        <w:softHyphen/>
+      </w:r>
+      <w:r>
+        <w:softHyphen/>
+      </w:r>
+      <w:r>
+        <w:tab/>
+      </w:r>
     </w:p>
     <w:sectPr>
       <w:pgSz w:w="12240" w:h="15840"/>
@@ -22186,7 +21025,7 @@
 </file>
 
 <file path=customXml/itemProps1.xml><?xml version="1.0" encoding="utf-8"?>
-<ds:datastoreItem xmlns:ds="http://schemas.openxmlformats.org/officeDocument/2006/customXml" ds:itemID="{D6007D86-07C7-4D42-B190-E19258C16363}">
+<ds:datastoreItem xmlns:ds="http://schemas.openxmlformats.org/officeDocument/2006/customXml" ds:itemID="{D870866F-931B-4C64-A071-999683A8A6FE}">
   <ds:schemaRefs>
     <ds:schemaRef ds:uri="http://schemas.openxmlformats.org/officeDocument/2006/bibliography"/>
   </ds:schemaRefs>

</xml_diff>